<commit_message>
fixed mistakes in documentation planung
</commit_message>
<xml_diff>
--- a/Documentation/Documentation_yAPP_evanlueber.docx
+++ b/Documentation/Documentation_yAPP_evanlueber.docx
@@ -1060,6 +1060,15 @@
     </w:sdt>
     <w:sdt>
       <w:sdtPr>
+        <w:rPr>
+          <w:rFonts w:asciiTheme="minorHAnsi" w:eastAsiaTheme="minorHAnsi" w:hAnsiTheme="minorHAnsi" w:cstheme="minorBidi"/>
+          <w:color w:val="auto"/>
+          <w:kern w:val="2"/>
+          <w:sz w:val="22"/>
+          <w:szCs w:val="22"/>
+          <w:lang w:eastAsia="en-US"/>
+          <w14:ligatures w14:val="standardContextual"/>
+        </w:rPr>
         <w:id w:val="-612672638"/>
         <w:docPartObj>
           <w:docPartGallery w:val="Table of Contents"/>
@@ -1068,15 +1077,8 @@
       </w:sdtPr>
       <w:sdtEndPr>
         <w:rPr>
-          <w:rFonts w:asciiTheme="minorHAnsi" w:eastAsiaTheme="minorHAnsi" w:hAnsiTheme="minorHAnsi" w:cstheme="minorBidi"/>
           <w:b/>
           <w:bCs/>
-          <w:color w:val="auto"/>
-          <w:kern w:val="2"/>
-          <w:sz w:val="22"/>
-          <w:szCs w:val="22"/>
-          <w:lang w:eastAsia="en-US"/>
-          <w14:ligatures w14:val="standardContextual"/>
         </w:rPr>
       </w:sdtEndPr>
       <w:sdtContent>
@@ -1152,6 +1154,7 @@
               <w:rPr>
                 <w:noProof/>
                 <w:webHidden/>
+                <w:lang w:val="de-CH"/>
               </w:rPr>
               <w:tab/>
             </w:r>
@@ -1159,6 +1162,7 @@
               <w:rPr>
                 <w:noProof/>
                 <w:webHidden/>
+                <w:lang w:val="de-CH"/>
               </w:rPr>
               <w:fldChar w:fldCharType="begin"/>
             </w:r>
@@ -1166,6 +1170,7 @@
               <w:rPr>
                 <w:noProof/>
                 <w:webHidden/>
+                <w:lang w:val="de-CH"/>
               </w:rPr>
               <w:instrText xml:space="preserve"> PAGEREF _Toc171002989 \h </w:instrText>
             </w:r>
@@ -1173,12 +1178,14 @@
               <w:rPr>
                 <w:noProof/>
                 <w:webHidden/>
-              </w:rPr>
-            </w:r>
-            <w:r>
-              <w:rPr>
-                <w:noProof/>
-                <w:webHidden/>
+                <w:lang w:val="de-CH"/>
+              </w:rPr>
+            </w:r>
+            <w:r>
+              <w:rPr>
+                <w:noProof/>
+                <w:webHidden/>
+                <w:lang w:val="de-CH"/>
               </w:rPr>
               <w:fldChar w:fldCharType="separate"/>
             </w:r>
@@ -1186,6 +1193,7 @@
               <w:rPr>
                 <w:noProof/>
                 <w:webHidden/>
+                <w:lang w:val="de-CH"/>
               </w:rPr>
               <w:t>2</w:t>
             </w:r>
@@ -1193,6 +1201,7 @@
               <w:rPr>
                 <w:noProof/>
                 <w:webHidden/>
+                <w:lang w:val="de-CH"/>
               </w:rPr>
               <w:fldChar w:fldCharType="end"/>
             </w:r>
@@ -1244,6 +1253,7 @@
               <w:rPr>
                 <w:noProof/>
                 <w:webHidden/>
+                <w:lang w:val="de-CH"/>
               </w:rPr>
               <w:tab/>
             </w:r>
@@ -1251,6 +1261,7 @@
               <w:rPr>
                 <w:noProof/>
                 <w:webHidden/>
+                <w:lang w:val="de-CH"/>
               </w:rPr>
               <w:fldChar w:fldCharType="begin"/>
             </w:r>
@@ -1258,6 +1269,7 @@
               <w:rPr>
                 <w:noProof/>
                 <w:webHidden/>
+                <w:lang w:val="de-CH"/>
               </w:rPr>
               <w:instrText xml:space="preserve"> PAGEREF _Toc171002990 \h </w:instrText>
             </w:r>
@@ -1265,12 +1277,14 @@
               <w:rPr>
                 <w:noProof/>
                 <w:webHidden/>
-              </w:rPr>
-            </w:r>
-            <w:r>
-              <w:rPr>
-                <w:noProof/>
-                <w:webHidden/>
+                <w:lang w:val="de-CH"/>
+              </w:rPr>
+            </w:r>
+            <w:r>
+              <w:rPr>
+                <w:noProof/>
+                <w:webHidden/>
+                <w:lang w:val="de-CH"/>
               </w:rPr>
               <w:fldChar w:fldCharType="separate"/>
             </w:r>
@@ -1278,6 +1292,7 @@
               <w:rPr>
                 <w:noProof/>
                 <w:webHidden/>
+                <w:lang w:val="de-CH"/>
               </w:rPr>
               <w:t>2</w:t>
             </w:r>
@@ -1285,6 +1300,7 @@
               <w:rPr>
                 <w:noProof/>
                 <w:webHidden/>
+                <w:lang w:val="de-CH"/>
               </w:rPr>
               <w:fldChar w:fldCharType="end"/>
             </w:r>
@@ -1336,6 +1352,7 @@
               <w:rPr>
                 <w:noProof/>
                 <w:webHidden/>
+                <w:lang w:val="de-CH"/>
               </w:rPr>
               <w:tab/>
             </w:r>
@@ -1343,6 +1360,7 @@
               <w:rPr>
                 <w:noProof/>
                 <w:webHidden/>
+                <w:lang w:val="de-CH"/>
               </w:rPr>
               <w:fldChar w:fldCharType="begin"/>
             </w:r>
@@ -1350,6 +1368,7 @@
               <w:rPr>
                 <w:noProof/>
                 <w:webHidden/>
+                <w:lang w:val="de-CH"/>
               </w:rPr>
               <w:instrText xml:space="preserve"> PAGEREF _Toc171002991 \h </w:instrText>
             </w:r>
@@ -1357,12 +1376,14 @@
               <w:rPr>
                 <w:noProof/>
                 <w:webHidden/>
-              </w:rPr>
-            </w:r>
-            <w:r>
-              <w:rPr>
-                <w:noProof/>
-                <w:webHidden/>
+                <w:lang w:val="de-CH"/>
+              </w:rPr>
+            </w:r>
+            <w:r>
+              <w:rPr>
+                <w:noProof/>
+                <w:webHidden/>
+                <w:lang w:val="de-CH"/>
               </w:rPr>
               <w:fldChar w:fldCharType="separate"/>
             </w:r>
@@ -1370,13 +1391,15 @@
               <w:rPr>
                 <w:noProof/>
                 <w:webHidden/>
-              </w:rPr>
-              <w:t>2</w:t>
-            </w:r>
-            <w:r>
-              <w:rPr>
-                <w:noProof/>
-                <w:webHidden/>
+                <w:lang w:val="de-CH"/>
+              </w:rPr>
+              <w:t>3</w:t>
+            </w:r>
+            <w:r>
+              <w:rPr>
+                <w:noProof/>
+                <w:webHidden/>
+                <w:lang w:val="de-CH"/>
               </w:rPr>
               <w:fldChar w:fldCharType="end"/>
             </w:r>
@@ -1428,6 +1451,7 @@
               <w:rPr>
                 <w:noProof/>
                 <w:webHidden/>
+                <w:lang w:val="de-CH"/>
               </w:rPr>
               <w:tab/>
             </w:r>
@@ -1435,6 +1459,7 @@
               <w:rPr>
                 <w:noProof/>
                 <w:webHidden/>
+                <w:lang w:val="de-CH"/>
               </w:rPr>
               <w:fldChar w:fldCharType="begin"/>
             </w:r>
@@ -1442,6 +1467,7 @@
               <w:rPr>
                 <w:noProof/>
                 <w:webHidden/>
+                <w:lang w:val="de-CH"/>
               </w:rPr>
               <w:instrText xml:space="preserve"> PAGEREF _Toc171002992 \h </w:instrText>
             </w:r>
@@ -1449,12 +1475,14 @@
               <w:rPr>
                 <w:noProof/>
                 <w:webHidden/>
-              </w:rPr>
-            </w:r>
-            <w:r>
-              <w:rPr>
-                <w:noProof/>
-                <w:webHidden/>
+                <w:lang w:val="de-CH"/>
+              </w:rPr>
+            </w:r>
+            <w:r>
+              <w:rPr>
+                <w:noProof/>
+                <w:webHidden/>
+                <w:lang w:val="de-CH"/>
               </w:rPr>
               <w:fldChar w:fldCharType="separate"/>
             </w:r>
@@ -1462,13 +1490,15 @@
               <w:rPr>
                 <w:noProof/>
                 <w:webHidden/>
-              </w:rPr>
-              <w:t>2</w:t>
-            </w:r>
-            <w:r>
-              <w:rPr>
-                <w:noProof/>
-                <w:webHidden/>
+                <w:lang w:val="de-CH"/>
+              </w:rPr>
+              <w:t>3</w:t>
+            </w:r>
+            <w:r>
+              <w:rPr>
+                <w:noProof/>
+                <w:webHidden/>
+                <w:lang w:val="de-CH"/>
               </w:rPr>
               <w:fldChar w:fldCharType="end"/>
             </w:r>
@@ -1520,6 +1550,7 @@
               <w:rPr>
                 <w:noProof/>
                 <w:webHidden/>
+                <w:lang w:val="de-CH"/>
               </w:rPr>
               <w:tab/>
             </w:r>
@@ -1527,6 +1558,7 @@
               <w:rPr>
                 <w:noProof/>
                 <w:webHidden/>
+                <w:lang w:val="de-CH"/>
               </w:rPr>
               <w:fldChar w:fldCharType="begin"/>
             </w:r>
@@ -1534,6 +1566,7 @@
               <w:rPr>
                 <w:noProof/>
                 <w:webHidden/>
+                <w:lang w:val="de-CH"/>
               </w:rPr>
               <w:instrText xml:space="preserve"> PAGEREF _Toc171002993 \h </w:instrText>
             </w:r>
@@ -1541,12 +1574,14 @@
               <w:rPr>
                 <w:noProof/>
                 <w:webHidden/>
-              </w:rPr>
-            </w:r>
-            <w:r>
-              <w:rPr>
-                <w:noProof/>
-                <w:webHidden/>
+                <w:lang w:val="de-CH"/>
+              </w:rPr>
+            </w:r>
+            <w:r>
+              <w:rPr>
+                <w:noProof/>
+                <w:webHidden/>
+                <w:lang w:val="de-CH"/>
               </w:rPr>
               <w:fldChar w:fldCharType="separate"/>
             </w:r>
@@ -1554,6 +1589,7 @@
               <w:rPr>
                 <w:noProof/>
                 <w:webHidden/>
+                <w:lang w:val="de-CH"/>
               </w:rPr>
               <w:t>3</w:t>
             </w:r>
@@ -1561,6 +1597,7 @@
               <w:rPr>
                 <w:noProof/>
                 <w:webHidden/>
+                <w:lang w:val="de-CH"/>
               </w:rPr>
               <w:fldChar w:fldCharType="end"/>
             </w:r>
@@ -1586,6 +1623,7 @@
               <w:rPr>
                 <w:rStyle w:val="Hyperlink"/>
                 <w:noProof/>
+                <w:lang w:val="de-CH"/>
               </w:rPr>
               <w:t>3.3</w:t>
             </w:r>
@@ -1605,19 +1643,13 @@
                 <w:noProof/>
                 <w:lang w:val="de-CH"/>
               </w:rPr>
-              <w:t xml:space="preserve">Audio </w:t>
-            </w:r>
-            <w:r>
-              <w:rPr>
-                <w:rStyle w:val="Hyperlink"/>
-                <w:noProof/>
-              </w:rPr>
-              <w:t>anhören</w:t>
-            </w:r>
-            <w:r>
-              <w:rPr>
-                <w:noProof/>
-                <w:webHidden/>
+              <w:t>Audio anhören</w:t>
+            </w:r>
+            <w:r>
+              <w:rPr>
+                <w:noProof/>
+                <w:webHidden/>
+                <w:lang w:val="de-CH"/>
               </w:rPr>
               <w:tab/>
             </w:r>
@@ -1625,6 +1657,7 @@
               <w:rPr>
                 <w:noProof/>
                 <w:webHidden/>
+                <w:lang w:val="de-CH"/>
               </w:rPr>
               <w:fldChar w:fldCharType="begin"/>
             </w:r>
@@ -1632,6 +1665,7 @@
               <w:rPr>
                 <w:noProof/>
                 <w:webHidden/>
+                <w:lang w:val="de-CH"/>
               </w:rPr>
               <w:instrText xml:space="preserve"> PAGEREF _Toc171002994 \h </w:instrText>
             </w:r>
@@ -1639,12 +1673,14 @@
               <w:rPr>
                 <w:noProof/>
                 <w:webHidden/>
-              </w:rPr>
-            </w:r>
-            <w:r>
-              <w:rPr>
-                <w:noProof/>
-                <w:webHidden/>
+                <w:lang w:val="de-CH"/>
+              </w:rPr>
+            </w:r>
+            <w:r>
+              <w:rPr>
+                <w:noProof/>
+                <w:webHidden/>
+                <w:lang w:val="de-CH"/>
               </w:rPr>
               <w:fldChar w:fldCharType="separate"/>
             </w:r>
@@ -1652,6 +1688,7 @@
               <w:rPr>
                 <w:noProof/>
                 <w:webHidden/>
+                <w:lang w:val="de-CH"/>
               </w:rPr>
               <w:t>4</w:t>
             </w:r>
@@ -1659,6 +1696,7 @@
               <w:rPr>
                 <w:noProof/>
                 <w:webHidden/>
+                <w:lang w:val="de-CH"/>
               </w:rPr>
               <w:fldChar w:fldCharType="end"/>
             </w:r>
@@ -1710,6 +1748,7 @@
               <w:rPr>
                 <w:noProof/>
                 <w:webHidden/>
+                <w:lang w:val="de-CH"/>
               </w:rPr>
               <w:tab/>
             </w:r>
@@ -1717,6 +1756,7 @@
               <w:rPr>
                 <w:noProof/>
                 <w:webHidden/>
+                <w:lang w:val="de-CH"/>
               </w:rPr>
               <w:fldChar w:fldCharType="begin"/>
             </w:r>
@@ -1724,6 +1764,7 @@
               <w:rPr>
                 <w:noProof/>
                 <w:webHidden/>
+                <w:lang w:val="de-CH"/>
               </w:rPr>
               <w:instrText xml:space="preserve"> PAGEREF _Toc171002995 \h </w:instrText>
             </w:r>
@@ -1731,12 +1772,14 @@
               <w:rPr>
                 <w:noProof/>
                 <w:webHidden/>
-              </w:rPr>
-            </w:r>
-            <w:r>
-              <w:rPr>
-                <w:noProof/>
-                <w:webHidden/>
+                <w:lang w:val="de-CH"/>
+              </w:rPr>
+            </w:r>
+            <w:r>
+              <w:rPr>
+                <w:noProof/>
+                <w:webHidden/>
+                <w:lang w:val="de-CH"/>
               </w:rPr>
               <w:fldChar w:fldCharType="separate"/>
             </w:r>
@@ -1744,6 +1787,7 @@
               <w:rPr>
                 <w:noProof/>
                 <w:webHidden/>
+                <w:lang w:val="de-CH"/>
               </w:rPr>
               <w:t>4</w:t>
             </w:r>
@@ -1751,6 +1795,7 @@
               <w:rPr>
                 <w:noProof/>
                 <w:webHidden/>
+                <w:lang w:val="de-CH"/>
               </w:rPr>
               <w:fldChar w:fldCharType="end"/>
             </w:r>
@@ -1802,6 +1847,7 @@
               <w:rPr>
                 <w:noProof/>
                 <w:webHidden/>
+                <w:lang w:val="de-CH"/>
               </w:rPr>
               <w:tab/>
             </w:r>
@@ -1809,6 +1855,7 @@
               <w:rPr>
                 <w:noProof/>
                 <w:webHidden/>
+                <w:lang w:val="de-CH"/>
               </w:rPr>
               <w:fldChar w:fldCharType="begin"/>
             </w:r>
@@ -1816,6 +1863,7 @@
               <w:rPr>
                 <w:noProof/>
                 <w:webHidden/>
+                <w:lang w:val="de-CH"/>
               </w:rPr>
               <w:instrText xml:space="preserve"> PAGEREF _Toc171002996 \h </w:instrText>
             </w:r>
@@ -1823,12 +1871,14 @@
               <w:rPr>
                 <w:noProof/>
                 <w:webHidden/>
-              </w:rPr>
-            </w:r>
-            <w:r>
-              <w:rPr>
-                <w:noProof/>
-                <w:webHidden/>
+                <w:lang w:val="de-CH"/>
+              </w:rPr>
+            </w:r>
+            <w:r>
+              <w:rPr>
+                <w:noProof/>
+                <w:webHidden/>
+                <w:lang w:val="de-CH"/>
               </w:rPr>
               <w:fldChar w:fldCharType="separate"/>
             </w:r>
@@ -1836,6 +1886,7 @@
               <w:rPr>
                 <w:noProof/>
                 <w:webHidden/>
+                <w:lang w:val="de-CH"/>
               </w:rPr>
               <w:t>5</w:t>
             </w:r>
@@ -1843,6 +1894,7 @@
               <w:rPr>
                 <w:noProof/>
                 <w:webHidden/>
+                <w:lang w:val="de-CH"/>
               </w:rPr>
               <w:fldChar w:fldCharType="end"/>
             </w:r>
@@ -1894,6 +1946,7 @@
               <w:rPr>
                 <w:noProof/>
                 <w:webHidden/>
+                <w:lang w:val="de-CH"/>
               </w:rPr>
               <w:tab/>
             </w:r>
@@ -1901,6 +1954,7 @@
               <w:rPr>
                 <w:noProof/>
                 <w:webHidden/>
+                <w:lang w:val="de-CH"/>
               </w:rPr>
               <w:fldChar w:fldCharType="begin"/>
             </w:r>
@@ -1908,6 +1962,7 @@
               <w:rPr>
                 <w:noProof/>
                 <w:webHidden/>
+                <w:lang w:val="de-CH"/>
               </w:rPr>
               <w:instrText xml:space="preserve"> PAGEREF _Toc171002997 \h </w:instrText>
             </w:r>
@@ -1915,12 +1970,14 @@
               <w:rPr>
                 <w:noProof/>
                 <w:webHidden/>
-              </w:rPr>
-            </w:r>
-            <w:r>
-              <w:rPr>
-                <w:noProof/>
-                <w:webHidden/>
+                <w:lang w:val="de-CH"/>
+              </w:rPr>
+            </w:r>
+            <w:r>
+              <w:rPr>
+                <w:noProof/>
+                <w:webHidden/>
+                <w:lang w:val="de-CH"/>
               </w:rPr>
               <w:fldChar w:fldCharType="separate"/>
             </w:r>
@@ -1928,6 +1985,7 @@
               <w:rPr>
                 <w:noProof/>
                 <w:webHidden/>
+                <w:lang w:val="de-CH"/>
               </w:rPr>
               <w:t>5</w:t>
             </w:r>
@@ -1935,6 +1993,7 @@
               <w:rPr>
                 <w:noProof/>
                 <w:webHidden/>
+                <w:lang w:val="de-CH"/>
               </w:rPr>
               <w:fldChar w:fldCharType="end"/>
             </w:r>
@@ -1986,6 +2045,7 @@
               <w:rPr>
                 <w:noProof/>
                 <w:webHidden/>
+                <w:lang w:val="de-CH"/>
               </w:rPr>
               <w:tab/>
             </w:r>
@@ -1993,6 +2053,7 @@
               <w:rPr>
                 <w:noProof/>
                 <w:webHidden/>
+                <w:lang w:val="de-CH"/>
               </w:rPr>
               <w:fldChar w:fldCharType="begin"/>
             </w:r>
@@ -2000,6 +2061,7 @@
               <w:rPr>
                 <w:noProof/>
                 <w:webHidden/>
+                <w:lang w:val="de-CH"/>
               </w:rPr>
               <w:instrText xml:space="preserve"> PAGEREF _Toc171002998 \h </w:instrText>
             </w:r>
@@ -2007,12 +2069,14 @@
               <w:rPr>
                 <w:noProof/>
                 <w:webHidden/>
-              </w:rPr>
-            </w:r>
-            <w:r>
-              <w:rPr>
-                <w:noProof/>
-                <w:webHidden/>
+                <w:lang w:val="de-CH"/>
+              </w:rPr>
+            </w:r>
+            <w:r>
+              <w:rPr>
+                <w:noProof/>
+                <w:webHidden/>
+                <w:lang w:val="de-CH"/>
               </w:rPr>
               <w:fldChar w:fldCharType="separate"/>
             </w:r>
@@ -2020,6 +2084,7 @@
               <w:rPr>
                 <w:noProof/>
                 <w:webHidden/>
+                <w:lang w:val="de-CH"/>
               </w:rPr>
               <w:t>5</w:t>
             </w:r>
@@ -2027,6 +2092,7 @@
               <w:rPr>
                 <w:noProof/>
                 <w:webHidden/>
+                <w:lang w:val="de-CH"/>
               </w:rPr>
               <w:fldChar w:fldCharType="end"/>
             </w:r>
@@ -2078,6 +2144,7 @@
               <w:rPr>
                 <w:noProof/>
                 <w:webHidden/>
+                <w:lang w:val="de-CH"/>
               </w:rPr>
               <w:tab/>
             </w:r>
@@ -2085,6 +2152,7 @@
               <w:rPr>
                 <w:noProof/>
                 <w:webHidden/>
+                <w:lang w:val="de-CH"/>
               </w:rPr>
               <w:fldChar w:fldCharType="begin"/>
             </w:r>
@@ -2092,6 +2160,7 @@
               <w:rPr>
                 <w:noProof/>
                 <w:webHidden/>
+                <w:lang w:val="de-CH"/>
               </w:rPr>
               <w:instrText xml:space="preserve"> PAGEREF _Toc171002999 \h </w:instrText>
             </w:r>
@@ -2099,12 +2168,14 @@
               <w:rPr>
                 <w:noProof/>
                 <w:webHidden/>
-              </w:rPr>
-            </w:r>
-            <w:r>
-              <w:rPr>
-                <w:noProof/>
-                <w:webHidden/>
+                <w:lang w:val="de-CH"/>
+              </w:rPr>
+            </w:r>
+            <w:r>
+              <w:rPr>
+                <w:noProof/>
+                <w:webHidden/>
+                <w:lang w:val="de-CH"/>
               </w:rPr>
               <w:fldChar w:fldCharType="separate"/>
             </w:r>
@@ -2112,6 +2183,7 @@
               <w:rPr>
                 <w:noProof/>
                 <w:webHidden/>
+                <w:lang w:val="de-CH"/>
               </w:rPr>
               <w:t>5</w:t>
             </w:r>
@@ -2119,6 +2191,7 @@
               <w:rPr>
                 <w:noProof/>
                 <w:webHidden/>
+                <w:lang w:val="de-CH"/>
               </w:rPr>
               <w:fldChar w:fldCharType="end"/>
             </w:r>
@@ -2170,6 +2243,7 @@
               <w:rPr>
                 <w:noProof/>
                 <w:webHidden/>
+                <w:lang w:val="de-CH"/>
               </w:rPr>
               <w:tab/>
             </w:r>
@@ -2177,6 +2251,7 @@
               <w:rPr>
                 <w:noProof/>
                 <w:webHidden/>
+                <w:lang w:val="de-CH"/>
               </w:rPr>
               <w:fldChar w:fldCharType="begin"/>
             </w:r>
@@ -2184,6 +2259,7 @@
               <w:rPr>
                 <w:noProof/>
                 <w:webHidden/>
+                <w:lang w:val="de-CH"/>
               </w:rPr>
               <w:instrText xml:space="preserve"> PAGEREF _Toc171003000 \h </w:instrText>
             </w:r>
@@ -2191,12 +2267,14 @@
               <w:rPr>
                 <w:noProof/>
                 <w:webHidden/>
-              </w:rPr>
-            </w:r>
-            <w:r>
-              <w:rPr>
-                <w:noProof/>
-                <w:webHidden/>
+                <w:lang w:val="de-CH"/>
+              </w:rPr>
+            </w:r>
+            <w:r>
+              <w:rPr>
+                <w:noProof/>
+                <w:webHidden/>
+                <w:lang w:val="de-CH"/>
               </w:rPr>
               <w:fldChar w:fldCharType="separate"/>
             </w:r>
@@ -2204,6 +2282,7 @@
               <w:rPr>
                 <w:noProof/>
                 <w:webHidden/>
+                <w:lang w:val="de-CH"/>
               </w:rPr>
               <w:t>6</w:t>
             </w:r>
@@ -2211,6 +2290,7 @@
               <w:rPr>
                 <w:noProof/>
                 <w:webHidden/>
+                <w:lang w:val="de-CH"/>
               </w:rPr>
               <w:fldChar w:fldCharType="end"/>
             </w:r>
@@ -2262,6 +2342,7 @@
               <w:rPr>
                 <w:noProof/>
                 <w:webHidden/>
+                <w:lang w:val="de-CH"/>
               </w:rPr>
               <w:tab/>
             </w:r>
@@ -2269,6 +2350,7 @@
               <w:rPr>
                 <w:noProof/>
                 <w:webHidden/>
+                <w:lang w:val="de-CH"/>
               </w:rPr>
               <w:fldChar w:fldCharType="begin"/>
             </w:r>
@@ -2276,6 +2358,7 @@
               <w:rPr>
                 <w:noProof/>
                 <w:webHidden/>
+                <w:lang w:val="de-CH"/>
               </w:rPr>
               <w:instrText xml:space="preserve"> PAGEREF _Toc171003001 \h </w:instrText>
             </w:r>
@@ -2283,12 +2366,14 @@
               <w:rPr>
                 <w:noProof/>
                 <w:webHidden/>
-              </w:rPr>
-            </w:r>
-            <w:r>
-              <w:rPr>
-                <w:noProof/>
-                <w:webHidden/>
+                <w:lang w:val="de-CH"/>
+              </w:rPr>
+            </w:r>
+            <w:r>
+              <w:rPr>
+                <w:noProof/>
+                <w:webHidden/>
+                <w:lang w:val="de-CH"/>
               </w:rPr>
               <w:fldChar w:fldCharType="separate"/>
             </w:r>
@@ -2296,6 +2381,7 @@
               <w:rPr>
                 <w:noProof/>
                 <w:webHidden/>
+                <w:lang w:val="de-CH"/>
               </w:rPr>
               <w:t>7</w:t>
             </w:r>
@@ -2303,6 +2389,7 @@
               <w:rPr>
                 <w:noProof/>
                 <w:webHidden/>
+                <w:lang w:val="de-CH"/>
               </w:rPr>
               <w:fldChar w:fldCharType="end"/>
             </w:r>
@@ -2354,6 +2441,7 @@
               <w:rPr>
                 <w:noProof/>
                 <w:webHidden/>
+                <w:lang w:val="de-CH"/>
               </w:rPr>
               <w:tab/>
             </w:r>
@@ -2361,6 +2449,7 @@
               <w:rPr>
                 <w:noProof/>
                 <w:webHidden/>
+                <w:lang w:val="de-CH"/>
               </w:rPr>
               <w:fldChar w:fldCharType="begin"/>
             </w:r>
@@ -2368,6 +2457,7 @@
               <w:rPr>
                 <w:noProof/>
                 <w:webHidden/>
+                <w:lang w:val="de-CH"/>
               </w:rPr>
               <w:instrText xml:space="preserve"> PAGEREF _Toc171003002 \h </w:instrText>
             </w:r>
@@ -2375,12 +2465,14 @@
               <w:rPr>
                 <w:noProof/>
                 <w:webHidden/>
-              </w:rPr>
-            </w:r>
-            <w:r>
-              <w:rPr>
-                <w:noProof/>
-                <w:webHidden/>
+                <w:lang w:val="de-CH"/>
+              </w:rPr>
+            </w:r>
+            <w:r>
+              <w:rPr>
+                <w:noProof/>
+                <w:webHidden/>
+                <w:lang w:val="de-CH"/>
               </w:rPr>
               <w:fldChar w:fldCharType="separate"/>
             </w:r>
@@ -2388,6 +2480,7 @@
               <w:rPr>
                 <w:noProof/>
                 <w:webHidden/>
+                <w:lang w:val="de-CH"/>
               </w:rPr>
               <w:t>8</w:t>
             </w:r>
@@ -2395,6 +2488,7 @@
               <w:rPr>
                 <w:noProof/>
                 <w:webHidden/>
+                <w:lang w:val="de-CH"/>
               </w:rPr>
               <w:fldChar w:fldCharType="end"/>
             </w:r>
@@ -2446,6 +2540,7 @@
               <w:rPr>
                 <w:noProof/>
                 <w:webHidden/>
+                <w:lang w:val="de-CH"/>
               </w:rPr>
               <w:tab/>
             </w:r>
@@ -2453,6 +2548,7 @@
               <w:rPr>
                 <w:noProof/>
                 <w:webHidden/>
+                <w:lang w:val="de-CH"/>
               </w:rPr>
               <w:fldChar w:fldCharType="begin"/>
             </w:r>
@@ -2460,6 +2556,7 @@
               <w:rPr>
                 <w:noProof/>
                 <w:webHidden/>
+                <w:lang w:val="de-CH"/>
               </w:rPr>
               <w:instrText xml:space="preserve"> PAGEREF _Toc171003003 \h </w:instrText>
             </w:r>
@@ -2467,12 +2564,14 @@
               <w:rPr>
                 <w:noProof/>
                 <w:webHidden/>
-              </w:rPr>
-            </w:r>
-            <w:r>
-              <w:rPr>
-                <w:noProof/>
-                <w:webHidden/>
+                <w:lang w:val="de-CH"/>
+              </w:rPr>
+            </w:r>
+            <w:r>
+              <w:rPr>
+                <w:noProof/>
+                <w:webHidden/>
+                <w:lang w:val="de-CH"/>
               </w:rPr>
               <w:fldChar w:fldCharType="separate"/>
             </w:r>
@@ -2480,6 +2579,7 @@
               <w:rPr>
                 <w:noProof/>
                 <w:webHidden/>
+                <w:lang w:val="de-CH"/>
               </w:rPr>
               <w:t>8</w:t>
             </w:r>
@@ -2487,6 +2587,7 @@
               <w:rPr>
                 <w:noProof/>
                 <w:webHidden/>
+                <w:lang w:val="de-CH"/>
               </w:rPr>
               <w:fldChar w:fldCharType="end"/>
             </w:r>
@@ -2538,6 +2639,7 @@
               <w:rPr>
                 <w:noProof/>
                 <w:webHidden/>
+                <w:lang w:val="de-CH"/>
               </w:rPr>
               <w:tab/>
             </w:r>
@@ -2545,6 +2647,7 @@
               <w:rPr>
                 <w:noProof/>
                 <w:webHidden/>
+                <w:lang w:val="de-CH"/>
               </w:rPr>
               <w:fldChar w:fldCharType="begin"/>
             </w:r>
@@ -2552,6 +2655,7 @@
               <w:rPr>
                 <w:noProof/>
                 <w:webHidden/>
+                <w:lang w:val="de-CH"/>
               </w:rPr>
               <w:instrText xml:space="preserve"> PAGEREF _Toc171003004 \h </w:instrText>
             </w:r>
@@ -2559,12 +2663,14 @@
               <w:rPr>
                 <w:noProof/>
                 <w:webHidden/>
-              </w:rPr>
-            </w:r>
-            <w:r>
-              <w:rPr>
-                <w:noProof/>
-                <w:webHidden/>
+                <w:lang w:val="de-CH"/>
+              </w:rPr>
+            </w:r>
+            <w:r>
+              <w:rPr>
+                <w:noProof/>
+                <w:webHidden/>
+                <w:lang w:val="de-CH"/>
               </w:rPr>
               <w:fldChar w:fldCharType="separate"/>
             </w:r>
@@ -2572,6 +2678,7 @@
               <w:rPr>
                 <w:noProof/>
                 <w:webHidden/>
+                <w:lang w:val="de-CH"/>
               </w:rPr>
               <w:t>8</w:t>
             </w:r>
@@ -2579,6 +2686,7 @@
               <w:rPr>
                 <w:noProof/>
                 <w:webHidden/>
+                <w:lang w:val="de-CH"/>
               </w:rPr>
               <w:fldChar w:fldCharType="end"/>
             </w:r>
@@ -2695,19 +2803,29 @@
         </w:rPr>
         <w:t>Als externe Schnittstelle wird eine Text-</w:t>
       </w:r>
-      <w:proofErr w:type="spellStart"/>
-      <w:r>
-        <w:rPr>
-          <w:lang w:val="de-CH"/>
-        </w:rPr>
-        <w:t>to</w:t>
-      </w:r>
-      <w:proofErr w:type="spellEnd"/>
-      <w:r>
-        <w:rPr>
-          <w:lang w:val="de-CH"/>
-        </w:rPr>
-        <w:t>-Speech API verwendet, um den geschriebenen Text des Benutzers in Sprache umzuwandeln.</w:t>
+      <w:r>
+        <w:rPr>
+          <w:lang w:val="de-CH"/>
+        </w:rPr>
+        <w:t>T</w:t>
+      </w:r>
+      <w:r>
+        <w:rPr>
+          <w:lang w:val="de-CH"/>
+        </w:rPr>
+        <w:t xml:space="preserve">o-Speech </w:t>
+      </w:r>
+      <w:r>
+        <w:rPr>
+          <w:lang w:val="de-CH"/>
+        </w:rPr>
+        <w:t xml:space="preserve">Package </w:t>
+      </w:r>
+      <w:r>
+        <w:rPr>
+          <w:lang w:val="de-CH"/>
+        </w:rPr>
+        <w:t>verwendet, um den geschriebenen Text des Benutzers in Sprache umzuwandeln.</w:t>
       </w:r>
     </w:p>
     <w:p>
@@ -2745,19 +2863,17 @@
         </w:rPr>
         <w:t>Die Aufnahme, die Liste der Aufnahmen und die Text-</w:t>
       </w:r>
-      <w:proofErr w:type="spellStart"/>
-      <w:r>
-        <w:rPr>
-          <w:lang w:val="de-CH"/>
-        </w:rPr>
-        <w:t>to</w:t>
-      </w:r>
-      <w:proofErr w:type="spellEnd"/>
-      <w:r>
-        <w:rPr>
-          <w:lang w:val="de-CH"/>
-        </w:rPr>
-        <w:t>-Speech Seite wird je in einem eigenen Tab zu finden sein.</w:t>
+      <w:r>
+        <w:rPr>
+          <w:lang w:val="de-CH"/>
+        </w:rPr>
+        <w:t>T</w:t>
+      </w:r>
+      <w:r>
+        <w:rPr>
+          <w:lang w:val="de-CH"/>
+        </w:rPr>
+        <w:t>o-Speech Seite wird je in einem eigenen Tab zu finden sein.</w:t>
       </w:r>
     </w:p>
     <w:p>
@@ -2793,7 +2909,19 @@
         <w:rPr>
           <w:lang w:val="de-CH"/>
         </w:rPr>
-        <w:t>Für das App-icon wird ein Bild verwendet, welches von GPT-4 generiert wurde.</w:t>
+        <w:t>Für das App-</w:t>
+      </w:r>
+      <w:r>
+        <w:rPr>
+          <w:lang w:val="de-CH"/>
+        </w:rPr>
+        <w:t>I</w:t>
+      </w:r>
+      <w:r>
+        <w:rPr>
+          <w:lang w:val="de-CH"/>
+        </w:rPr>
+        <w:t>con wird ein Bild verwendet, welches von GPT-4 generiert wurde.</w:t>
       </w:r>
     </w:p>
     <w:p>
@@ -3067,6 +3195,9 @@
     <w:p>
       <w:pPr>
         <w:keepNext/>
+        <w:rPr>
+          <w:lang w:val="de-CH"/>
+        </w:rPr>
       </w:pPr>
       <w:r>
         <w:rPr>
@@ -3138,6 +3269,9 @@
         <w:t xml:space="preserve">Abbildung </w:t>
       </w:r>
       <w:r>
+        <w:rPr>
+          <w:lang w:val="de-CH"/>
+        </w:rPr>
         <w:fldChar w:fldCharType="begin"/>
       </w:r>
       <w:r>
@@ -3147,6 +3281,9 @@
         <w:instrText xml:space="preserve"> SEQ Abbildung \* ARABIC </w:instrText>
       </w:r>
       <w:r>
+        <w:rPr>
+          <w:lang w:val="de-CH"/>
+        </w:rPr>
         <w:fldChar w:fldCharType="separate"/>
       </w:r>
       <w:r>
@@ -3157,6 +3294,9 @@
         <w:t>2</w:t>
       </w:r>
       <w:r>
+        <w:rPr>
+          <w:lang w:val="de-CH"/>
+        </w:rPr>
         <w:fldChar w:fldCharType="end"/>
       </w:r>
       <w:r>
@@ -3172,6 +3312,7 @@
         <w:pStyle w:val="berschrift2"/>
         <w:rPr>
           <w:rStyle w:val="berschrift2Zchn"/>
+          <w:lang w:val="de-CH"/>
         </w:rPr>
       </w:pPr>
       <w:bookmarkStart w:id="7" w:name="_Toc171002994"/>
@@ -3182,21 +3323,27 @@
         <w:lastRenderedPageBreak/>
         <w:t xml:space="preserve">Audio </w:t>
       </w:r>
-      <w:proofErr w:type="spellStart"/>
       <w:r>
         <w:rPr>
           <w:rStyle w:val="berschrift2Zchn"/>
+          <w:lang w:val="de-CH"/>
         </w:rPr>
         <w:t>anhören</w:t>
       </w:r>
       <w:bookmarkEnd w:id="7"/>
-      <w:proofErr w:type="spellEnd"/>
     </w:p>
     <w:p>
       <w:pPr>
         <w:keepNext/>
-      </w:pPr>
-      <w:r>
+        <w:rPr>
+          <w:lang w:val="de-CH"/>
+        </w:rPr>
+      </w:pPr>
+      <w:r>
+        <w:rPr>
+          <w:noProof/>
+          <w:lang w:val="de-CH"/>
+        </w:rPr>
         <w:drawing>
           <wp:inline distT="0" distB="0" distL="0" distR="0" wp14:anchorId="741B543E" wp14:editId="1743F936">
             <wp:extent cx="3947160" cy="3148857"/>
@@ -3237,45 +3384,63 @@
     <w:p>
       <w:pPr>
         <w:pStyle w:val="Beschriftung"/>
+        <w:rPr>
+          <w:lang w:val="de-CH"/>
+        </w:rPr>
       </w:pPr>
       <w:bookmarkStart w:id="8" w:name="_Toc171002815"/>
-      <w:proofErr w:type="spellStart"/>
-      <w:r>
-        <w:t>Abbildung</w:t>
-      </w:r>
-      <w:proofErr w:type="spellEnd"/>
-      <w:r>
-        <w:t xml:space="preserve"> </w:t>
-      </w:r>
-      <w:r>
+      <w:r>
+        <w:rPr>
+          <w:lang w:val="de-CH"/>
+        </w:rPr>
+        <w:t xml:space="preserve">Abbildung </w:t>
+      </w:r>
+      <w:r>
+        <w:rPr>
+          <w:lang w:val="de-CH"/>
+        </w:rPr>
         <w:fldChar w:fldCharType="begin"/>
       </w:r>
       <w:r>
+        <w:rPr>
+          <w:lang w:val="de-CH"/>
+        </w:rPr>
         <w:instrText xml:space="preserve"> SEQ Abbildung \* ARABIC </w:instrText>
       </w:r>
       <w:r>
+        <w:rPr>
+          <w:lang w:val="de-CH"/>
+        </w:rPr>
         <w:fldChar w:fldCharType="separate"/>
       </w:r>
       <w:r>
         <w:rPr>
           <w:noProof/>
+          <w:lang w:val="de-CH"/>
         </w:rPr>
         <w:t>3</w:t>
       </w:r>
       <w:r>
+        <w:rPr>
+          <w:lang w:val="de-CH"/>
+        </w:rPr>
         <w:fldChar w:fldCharType="end"/>
       </w:r>
       <w:r>
-        <w:t xml:space="preserve">: Audio </w:t>
-      </w:r>
-      <w:proofErr w:type="spellStart"/>
-      <w:r>
-        <w:t>anhören</w:t>
+        <w:rPr>
+          <w:lang w:val="de-CH"/>
+        </w:rPr>
+        <w:t>: Audio anhören</w:t>
       </w:r>
       <w:bookmarkEnd w:id="8"/>
-      <w:proofErr w:type="spellEnd"/>
-    </w:p>
-    <w:p/>
+    </w:p>
+    <w:p>
+      <w:pPr>
+        <w:rPr>
+          <w:lang w:val="de-CH"/>
+        </w:rPr>
+      </w:pPr>
+    </w:p>
     <w:p>
       <w:pPr>
         <w:pStyle w:val="berschrift2"/>
@@ -3302,6 +3467,9 @@
     <w:p>
       <w:pPr>
         <w:keepNext/>
+        <w:rPr>
+          <w:lang w:val="de-CH"/>
+        </w:rPr>
       </w:pPr>
       <w:r>
         <w:rPr>
@@ -3373,6 +3541,9 @@
         <w:t xml:space="preserve">Abbildung </w:t>
       </w:r>
       <w:r>
+        <w:rPr>
+          <w:lang w:val="de-CH"/>
+        </w:rPr>
         <w:fldChar w:fldCharType="begin"/>
       </w:r>
       <w:r>
@@ -3382,6 +3553,9 @@
         <w:instrText xml:space="preserve"> SEQ Abbildung \* ARABIC </w:instrText>
       </w:r>
       <w:r>
+        <w:rPr>
+          <w:lang w:val="de-CH"/>
+        </w:rPr>
         <w:fldChar w:fldCharType="separate"/>
       </w:r>
       <w:r>
@@ -3392,6 +3566,9 @@
         <w:t>4</w:t>
       </w:r>
       <w:r>
+        <w:rPr>
+          <w:lang w:val="de-CH"/>
+        </w:rPr>
         <w:fldChar w:fldCharType="end"/>
       </w:r>
       <w:r>
@@ -3514,33 +3691,11 @@
           <w:lang w:val="de-CH"/>
         </w:rPr>
       </w:pPr>
-      <w:proofErr w:type="spellStart"/>
-      <w:r>
-        <w:rPr>
-          <w:lang w:val="de-CH"/>
-        </w:rPr>
-        <w:t>One</w:t>
-      </w:r>
-      <w:proofErr w:type="spellEnd"/>
-      <w:r>
-        <w:rPr>
-          <w:lang w:val="de-CH"/>
-        </w:rPr>
-        <w:t xml:space="preserve"> UI </w:t>
-      </w:r>
-      <w:proofErr w:type="spellStart"/>
-      <w:r>
-        <w:rPr>
-          <w:lang w:val="de-CH"/>
-        </w:rPr>
-        <w:t>version</w:t>
-      </w:r>
-      <w:proofErr w:type="spellEnd"/>
-      <w:r>
-        <w:rPr>
-          <w:lang w:val="de-CH"/>
-        </w:rPr>
-        <w:t xml:space="preserve"> 6.1, </w:t>
+      <w:r>
+        <w:rPr>
+          <w:lang w:val="de-CH"/>
+        </w:rPr>
+        <w:t xml:space="preserve">One UI version 6.1, </w:t>
       </w:r>
     </w:p>
     <w:p>
@@ -3558,21 +3713,7 @@
         <w:rPr>
           <w:lang w:val="de-CH"/>
         </w:rPr>
-        <w:t xml:space="preserve">Android </w:t>
-      </w:r>
-      <w:proofErr w:type="spellStart"/>
-      <w:r>
-        <w:rPr>
-          <w:lang w:val="de-CH"/>
-        </w:rPr>
-        <w:t>version</w:t>
-      </w:r>
-      <w:proofErr w:type="spellEnd"/>
-      <w:r>
-        <w:rPr>
-          <w:lang w:val="de-CH"/>
-        </w:rPr>
-        <w:t xml:space="preserve"> 14</w:t>
+        <w:t>Android version 14</w:t>
       </w:r>
     </w:p>
     <w:p>
@@ -3782,21 +3923,7 @@
         <w:rPr>
           <w:lang w:val="de-CH"/>
         </w:rPr>
-        <w:t>Testen der Text-</w:t>
-      </w:r>
-      <w:proofErr w:type="spellStart"/>
-      <w:r>
-        <w:rPr>
-          <w:lang w:val="de-CH"/>
-        </w:rPr>
-        <w:t>To</w:t>
-      </w:r>
-      <w:proofErr w:type="spellEnd"/>
-      <w:r>
-        <w:rPr>
-          <w:lang w:val="de-CH"/>
-        </w:rPr>
-        <w:t>-Speech Funktion</w:t>
+        <w:t>Testen der Text-To-Speech Funktion</w:t>
       </w:r>
     </w:p>
     <w:p>
@@ -4075,28 +4202,32 @@
     <w:p>
       <w:pPr>
         <w:rPr>
-          <w:lang w:val="fr-CH"/>
-        </w:rPr>
-      </w:pPr>
-      <w:proofErr w:type="spellStart"/>
-      <w:r>
-        <w:rPr>
-          <w:lang w:val="fr-CH"/>
-        </w:rPr>
-        <w:t>React</w:t>
-      </w:r>
-      <w:proofErr w:type="spellEnd"/>
-      <w:r>
-        <w:rPr>
-          <w:lang w:val="fr-CH"/>
-        </w:rPr>
-        <w:t xml:space="preserve"> Native Documentation, </w:t>
+          <w:lang w:val="de-CH"/>
+        </w:rPr>
+      </w:pPr>
+      <w:r>
+        <w:rPr>
+          <w:lang w:val="de-CH"/>
+        </w:rPr>
+        <w:t>React Native Do</w:t>
+      </w:r>
+      <w:r>
+        <w:rPr>
+          <w:lang w:val="de-CH"/>
+        </w:rPr>
+        <w:t>k</w:t>
+      </w:r>
+      <w:r>
+        <w:rPr>
+          <w:lang w:val="de-CH"/>
+        </w:rPr>
+        <w:t xml:space="preserve">umentation, </w:t>
       </w:r>
       <w:hyperlink r:id="rId14" w:history="1">
         <w:r>
           <w:rPr>
             <w:rStyle w:val="Hyperlink"/>
-            <w:lang w:val="fr-CH"/>
+            <w:lang w:val="de-CH"/>
           </w:rPr>
           <w:t>https://reactnative.dev/docs/getting-started</w:t>
         </w:r>
@@ -4112,21 +4243,19 @@
         <w:rPr>
           <w:lang w:val="de-CH"/>
         </w:rPr>
-        <w:t xml:space="preserve">Expo </w:t>
-      </w:r>
-      <w:proofErr w:type="spellStart"/>
-      <w:r>
-        <w:rPr>
-          <w:lang w:val="de-CH"/>
-        </w:rPr>
-        <w:t>Documentation</w:t>
-      </w:r>
-      <w:proofErr w:type="spellEnd"/>
-      <w:r>
-        <w:rPr>
-          <w:lang w:val="de-CH"/>
-        </w:rPr>
-        <w:t xml:space="preserve">, </w:t>
+        <w:t>Expo Do</w:t>
+      </w:r>
+      <w:r>
+        <w:rPr>
+          <w:lang w:val="de-CH"/>
+        </w:rPr>
+        <w:t>k</w:t>
+      </w:r>
+      <w:r>
+        <w:rPr>
+          <w:lang w:val="de-CH"/>
+        </w:rPr>
+        <w:t xml:space="preserve">umentation, </w:t>
       </w:r>
       <w:hyperlink r:id="rId15" w:history="1">
         <w:r>
@@ -4144,19 +4273,11 @@
           <w:lang w:val="de-CH"/>
         </w:rPr>
       </w:pPr>
-      <w:proofErr w:type="spellStart"/>
-      <w:r>
-        <w:rPr>
-          <w:lang w:val="de-CH"/>
-        </w:rPr>
-        <w:t>freeDomCamp</w:t>
-      </w:r>
-      <w:proofErr w:type="spellEnd"/>
-      <w:r>
-        <w:rPr>
-          <w:lang w:val="de-CH"/>
-        </w:rPr>
-        <w:t xml:space="preserve">, </w:t>
+      <w:r>
+        <w:rPr>
+          <w:lang w:val="de-CH"/>
+        </w:rPr>
+        <w:t xml:space="preserve">freeDomCamp, </w:t>
       </w:r>
       <w:hyperlink r:id="rId16" w:history="1">
         <w:r>
@@ -4174,33 +4295,35 @@
           <w:lang w:val="de-CH"/>
         </w:rPr>
       </w:pPr>
-      <w:proofErr w:type="spellStart"/>
       <w:r>
         <w:rPr>
           <w:lang w:val="de-CH"/>
         </w:rPr>
         <w:t>github</w:t>
       </w:r>
-      <w:proofErr w:type="spellEnd"/>
-      <w:r>
-        <w:rPr>
-          <w:lang w:val="de-CH"/>
-        </w:rPr>
-        <w:t xml:space="preserve"> </w:t>
-      </w:r>
-      <w:proofErr w:type="spellStart"/>
-      <w:r>
-        <w:rPr>
-          <w:lang w:val="de-CH"/>
-        </w:rPr>
-        <w:t>sunnylqm</w:t>
-      </w:r>
-      <w:proofErr w:type="spellEnd"/>
       <w:r>
         <w:rPr>
           <w:lang w:val="de-CH"/>
         </w:rPr>
         <w:t xml:space="preserve">, </w:t>
+      </w:r>
+      <w:r>
+        <w:rPr>
+          <w:lang w:val="de-CH"/>
+        </w:rPr>
+        <w:t>Benutzer</w:t>
+      </w:r>
+      <w:r>
+        <w:rPr>
+          <w:lang w:val="de-CH"/>
+        </w:rPr>
+        <w:t xml:space="preserve">: </w:t>
+      </w:r>
+      <w:r>
+        <w:rPr>
+          <w:lang w:val="de-CH"/>
+        </w:rPr>
+        <w:t xml:space="preserve">sunnylqm, </w:t>
       </w:r>
       <w:hyperlink r:id="rId17" w:history="1">
         <w:r>
@@ -4250,6 +4373,7 @@
         </w:tabs>
         <w:rPr>
           <w:noProof/>
+          <w:lang w:val="de-CH"/>
         </w:rPr>
       </w:pPr>
       <w:r>
@@ -4283,6 +4407,7 @@
           <w:rPr>
             <w:noProof/>
             <w:webHidden/>
+            <w:lang w:val="de-CH"/>
           </w:rPr>
           <w:tab/>
         </w:r>
@@ -4290,6 +4415,7 @@
           <w:rPr>
             <w:noProof/>
             <w:webHidden/>
+            <w:lang w:val="de-CH"/>
           </w:rPr>
           <w:fldChar w:fldCharType="begin"/>
         </w:r>
@@ -4297,6 +4423,7 @@
           <w:rPr>
             <w:noProof/>
             <w:webHidden/>
+            <w:lang w:val="de-CH"/>
           </w:rPr>
           <w:instrText xml:space="preserve"> PAGEREF _Toc171002813 \h </w:instrText>
         </w:r>
@@ -4304,12 +4431,14 @@
           <w:rPr>
             <w:noProof/>
             <w:webHidden/>
+            <w:lang w:val="de-CH"/>
           </w:rPr>
         </w:r>
         <w:r>
           <w:rPr>
             <w:noProof/>
             <w:webHidden/>
+            <w:lang w:val="de-CH"/>
           </w:rPr>
           <w:fldChar w:fldCharType="separate"/>
         </w:r>
@@ -4317,13 +4446,15 @@
           <w:rPr>
             <w:noProof/>
             <w:webHidden/>
+            <w:lang w:val="de-CH"/>
           </w:rPr>
-          <w:t>2</w:t>
+          <w:t>3</w:t>
         </w:r>
         <w:r>
           <w:rPr>
             <w:noProof/>
             <w:webHidden/>
+            <w:lang w:val="de-CH"/>
           </w:rPr>
           <w:fldChar w:fldCharType="end"/>
         </w:r>
@@ -4337,6 +4468,7 @@
         </w:tabs>
         <w:rPr>
           <w:noProof/>
+          <w:lang w:val="de-CH"/>
         </w:rPr>
       </w:pPr>
       <w:hyperlink w:anchor="_Toc171002814" w:history="1">
@@ -4352,6 +4484,7 @@
           <w:rPr>
             <w:noProof/>
             <w:webHidden/>
+            <w:lang w:val="de-CH"/>
           </w:rPr>
           <w:tab/>
         </w:r>
@@ -4359,6 +4492,7 @@
           <w:rPr>
             <w:noProof/>
             <w:webHidden/>
+            <w:lang w:val="de-CH"/>
           </w:rPr>
           <w:fldChar w:fldCharType="begin"/>
         </w:r>
@@ -4366,6 +4500,7 @@
           <w:rPr>
             <w:noProof/>
             <w:webHidden/>
+            <w:lang w:val="de-CH"/>
           </w:rPr>
           <w:instrText xml:space="preserve"> PAGEREF _Toc171002814 \h </w:instrText>
         </w:r>
@@ -4373,12 +4508,14 @@
           <w:rPr>
             <w:noProof/>
             <w:webHidden/>
+            <w:lang w:val="de-CH"/>
           </w:rPr>
         </w:r>
         <w:r>
           <w:rPr>
             <w:noProof/>
             <w:webHidden/>
+            <w:lang w:val="de-CH"/>
           </w:rPr>
           <w:fldChar w:fldCharType="separate"/>
         </w:r>
@@ -4386,6 +4523,7 @@
           <w:rPr>
             <w:noProof/>
             <w:webHidden/>
+            <w:lang w:val="de-CH"/>
           </w:rPr>
           <w:t>3</w:t>
         </w:r>
@@ -4393,6 +4531,7 @@
           <w:rPr>
             <w:noProof/>
             <w:webHidden/>
+            <w:lang w:val="de-CH"/>
           </w:rPr>
           <w:fldChar w:fldCharType="end"/>
         </w:r>
@@ -4406,6 +4545,7 @@
         </w:tabs>
         <w:rPr>
           <w:noProof/>
+          <w:lang w:val="de-CH"/>
         </w:rPr>
       </w:pPr>
       <w:hyperlink w:anchor="_Toc171002815" w:history="1">
@@ -4413,6 +4553,7 @@
           <w:rPr>
             <w:rStyle w:val="Hyperlink"/>
             <w:noProof/>
+            <w:lang w:val="de-CH"/>
           </w:rPr>
           <w:t>Abbildung 3: Audio anhören</w:t>
         </w:r>
@@ -4420,6 +4561,7 @@
           <w:rPr>
             <w:noProof/>
             <w:webHidden/>
+            <w:lang w:val="de-CH"/>
           </w:rPr>
           <w:tab/>
         </w:r>
@@ -4427,6 +4569,7 @@
           <w:rPr>
             <w:noProof/>
             <w:webHidden/>
+            <w:lang w:val="de-CH"/>
           </w:rPr>
           <w:fldChar w:fldCharType="begin"/>
         </w:r>
@@ -4434,6 +4577,7 @@
           <w:rPr>
             <w:noProof/>
             <w:webHidden/>
+            <w:lang w:val="de-CH"/>
           </w:rPr>
           <w:instrText xml:space="preserve"> PAGEREF _Toc171002815 \h </w:instrText>
         </w:r>
@@ -4441,12 +4585,14 @@
           <w:rPr>
             <w:noProof/>
             <w:webHidden/>
+            <w:lang w:val="de-CH"/>
           </w:rPr>
         </w:r>
         <w:r>
           <w:rPr>
             <w:noProof/>
             <w:webHidden/>
+            <w:lang w:val="de-CH"/>
           </w:rPr>
           <w:fldChar w:fldCharType="separate"/>
         </w:r>
@@ -4454,13 +4600,15 @@
           <w:rPr>
             <w:noProof/>
             <w:webHidden/>
+            <w:lang w:val="de-CH"/>
           </w:rPr>
-          <w:t>3</w:t>
+          <w:t>4</w:t>
         </w:r>
         <w:r>
           <w:rPr>
             <w:noProof/>
             <w:webHidden/>
+            <w:lang w:val="de-CH"/>
           </w:rPr>
           <w:fldChar w:fldCharType="end"/>
         </w:r>
@@ -4474,6 +4622,7 @@
         </w:tabs>
         <w:rPr>
           <w:noProof/>
+          <w:lang w:val="de-CH"/>
         </w:rPr>
       </w:pPr>
       <w:hyperlink w:anchor="_Toc171002816" w:history="1">
@@ -4489,6 +4638,7 @@
           <w:rPr>
             <w:noProof/>
             <w:webHidden/>
+            <w:lang w:val="de-CH"/>
           </w:rPr>
           <w:tab/>
         </w:r>
@@ -4496,6 +4646,7 @@
           <w:rPr>
             <w:noProof/>
             <w:webHidden/>
+            <w:lang w:val="de-CH"/>
           </w:rPr>
           <w:fldChar w:fldCharType="begin"/>
         </w:r>
@@ -4503,6 +4654,7 @@
           <w:rPr>
             <w:noProof/>
             <w:webHidden/>
+            <w:lang w:val="de-CH"/>
           </w:rPr>
           <w:instrText xml:space="preserve"> PAGEREF _Toc171002816 \h </w:instrText>
         </w:r>
@@ -4510,12 +4662,14 @@
           <w:rPr>
             <w:noProof/>
             <w:webHidden/>
+            <w:lang w:val="de-CH"/>
           </w:rPr>
         </w:r>
         <w:r>
           <w:rPr>
             <w:noProof/>
             <w:webHidden/>
+            <w:lang w:val="de-CH"/>
           </w:rPr>
           <w:fldChar w:fldCharType="separate"/>
         </w:r>
@@ -4523,6 +4677,7 @@
           <w:rPr>
             <w:noProof/>
             <w:webHidden/>
+            <w:lang w:val="de-CH"/>
           </w:rPr>
           <w:t>4</w:t>
         </w:r>
@@ -4530,6 +4685,7 @@
           <w:rPr>
             <w:noProof/>
             <w:webHidden/>
+            <w:lang w:val="de-CH"/>
           </w:rPr>
           <w:fldChar w:fldCharType="end"/>
         </w:r>

</xml_diff>

<commit_message>
docs done 3 days ago
</commit_message>
<xml_diff>
--- a/Documentation/Documentation_yAPP_evanlueber.docx
+++ b/Documentation/Documentation_yAPP_evanlueber.docx
@@ -8,7 +8,7 @@
           <w:rFonts w:eastAsiaTheme="minorHAnsi"/>
           <w:kern w:val="2"/>
           <w:sz w:val="2"/>
-          <w:lang w:eastAsia="en-US"/>
+          <w:lang w:val="en-US" w:eastAsia="en-US"/>
           <w14:ligatures w14:val="standardContextual"/>
         </w:rPr>
         <w:id w:val="284171768"/>
@@ -1201,7 +1201,7 @@
           <w:kern w:val="2"/>
           <w:sz w:val="22"/>
           <w:szCs w:val="22"/>
-          <w:lang w:eastAsia="en-US"/>
+          <w:lang w:val="en-US" w:eastAsia="en-US"/>
           <w14:ligatures w14:val="standardContextual"/>
         </w:rPr>
         <w:id w:val="-612672638"/>
@@ -1259,7 +1259,7 @@
             </w:rPr>
             <w:fldChar w:fldCharType="separate"/>
           </w:r>
-          <w:hyperlink w:anchor="_Toc171082423" w:history="1">
+          <w:hyperlink w:anchor="_Toc171084514" w:history="1">
             <w:r>
               <w:rPr>
                 <w:rStyle w:val="Hyperlink"/>
@@ -1305,7 +1305,7 @@
                 <w:noProof/>
                 <w:webHidden/>
               </w:rPr>
-              <w:instrText xml:space="preserve"> PAGEREF _Toc171082423 \h </w:instrText>
+              <w:instrText xml:space="preserve"> PAGEREF _Toc171084514 \h </w:instrText>
             </w:r>
             <w:r>
               <w:rPr>
@@ -1351,7 +1351,7 @@
               <w:lang w:val="de-CH" w:eastAsia="de-CH"/>
             </w:rPr>
           </w:pPr>
-          <w:hyperlink w:anchor="_Toc171082424" w:history="1">
+          <w:hyperlink w:anchor="_Toc171084515" w:history="1">
             <w:r>
               <w:rPr>
                 <w:rStyle w:val="Hyperlink"/>
@@ -1397,7 +1397,7 @@
                 <w:noProof/>
                 <w:webHidden/>
               </w:rPr>
-              <w:instrText xml:space="preserve"> PAGEREF _Toc171082424 \h </w:instrText>
+              <w:instrText xml:space="preserve"> PAGEREF _Toc171084515 \h </w:instrText>
             </w:r>
             <w:r>
               <w:rPr>
@@ -1443,7 +1443,7 @@
               <w:lang w:val="de-CH" w:eastAsia="de-CH"/>
             </w:rPr>
           </w:pPr>
-          <w:hyperlink w:anchor="_Toc171082425" w:history="1">
+          <w:hyperlink w:anchor="_Toc171084516" w:history="1">
             <w:r>
               <w:rPr>
                 <w:rStyle w:val="Hyperlink"/>
@@ -1489,7 +1489,7 @@
                 <w:noProof/>
                 <w:webHidden/>
               </w:rPr>
-              <w:instrText xml:space="preserve"> PAGEREF _Toc171082425 \h </w:instrText>
+              <w:instrText xml:space="preserve"> PAGEREF _Toc171084516 \h </w:instrText>
             </w:r>
             <w:r>
               <w:rPr>
@@ -1535,7 +1535,7 @@
               <w:lang w:val="de-CH" w:eastAsia="de-CH"/>
             </w:rPr>
           </w:pPr>
-          <w:hyperlink w:anchor="_Toc171082426" w:history="1">
+          <w:hyperlink w:anchor="_Toc171084517" w:history="1">
             <w:r>
               <w:rPr>
                 <w:rStyle w:val="Hyperlink"/>
@@ -1581,7 +1581,7 @@
                 <w:noProof/>
                 <w:webHidden/>
               </w:rPr>
-              <w:instrText xml:space="preserve"> PAGEREF _Toc171082426 \h </w:instrText>
+              <w:instrText xml:space="preserve"> PAGEREF _Toc171084517 \h </w:instrText>
             </w:r>
             <w:r>
               <w:rPr>
@@ -1627,12 +1627,11 @@
               <w:lang w:val="de-CH" w:eastAsia="de-CH"/>
             </w:rPr>
           </w:pPr>
-          <w:hyperlink w:anchor="_Toc171082427" w:history="1">
+          <w:hyperlink w:anchor="_Toc171084518" w:history="1">
             <w:r>
               <w:rPr>
                 <w:rStyle w:val="Hyperlink"/>
                 <w:noProof/>
-                <w:lang w:val="de-CH"/>
               </w:rPr>
               <w:t>5</w:t>
             </w:r>
@@ -1650,8 +1649,99 @@
               <w:rPr>
                 <w:rStyle w:val="Hyperlink"/>
                 <w:noProof/>
+              </w:rPr>
+              <w:t>Mockup</w:t>
+            </w:r>
+            <w:r>
+              <w:rPr>
+                <w:noProof/>
+                <w:webHidden/>
+              </w:rPr>
+              <w:tab/>
+            </w:r>
+            <w:r>
+              <w:rPr>
+                <w:noProof/>
+                <w:webHidden/>
+              </w:rPr>
+              <w:fldChar w:fldCharType="begin"/>
+            </w:r>
+            <w:r>
+              <w:rPr>
+                <w:noProof/>
+                <w:webHidden/>
+              </w:rPr>
+              <w:instrText xml:space="preserve"> PAGEREF _Toc171084518 \h </w:instrText>
+            </w:r>
+            <w:r>
+              <w:rPr>
+                <w:noProof/>
+                <w:webHidden/>
+              </w:rPr>
+            </w:r>
+            <w:r>
+              <w:rPr>
+                <w:noProof/>
+                <w:webHidden/>
+              </w:rPr>
+              <w:fldChar w:fldCharType="separate"/>
+            </w:r>
+            <w:r>
+              <w:rPr>
+                <w:noProof/>
+                <w:webHidden/>
+              </w:rPr>
+              <w:t>3</w:t>
+            </w:r>
+            <w:r>
+              <w:rPr>
+                <w:noProof/>
+                <w:webHidden/>
+              </w:rPr>
+              <w:fldChar w:fldCharType="end"/>
+            </w:r>
+          </w:hyperlink>
+        </w:p>
+        <w:p>
+          <w:pPr>
+            <w:pStyle w:val="Verzeichnis1"/>
+            <w:tabs>
+              <w:tab w:val="left" w:pos="440"/>
+              <w:tab w:val="right" w:leader="dot" w:pos="9062"/>
+            </w:tabs>
+            <w:rPr>
+              <w:rFonts w:eastAsiaTheme="minorEastAsia"/>
+              <w:noProof/>
+              <w:sz w:val="24"/>
+              <w:szCs w:val="24"/>
+              <w:lang w:val="de-CH" w:eastAsia="de-CH"/>
+            </w:rPr>
+          </w:pPr>
+          <w:hyperlink w:anchor="_Toc171084519" w:history="1">
+            <w:r>
+              <w:rPr>
+                <w:rStyle w:val="Hyperlink"/>
+                <w:noProof/>
                 <w:lang w:val="de-CH"/>
               </w:rPr>
+              <w:t>6</w:t>
+            </w:r>
+            <w:r>
+              <w:rPr>
+                <w:rFonts w:eastAsiaTheme="minorEastAsia"/>
+                <w:noProof/>
+                <w:sz w:val="24"/>
+                <w:szCs w:val="24"/>
+                <w:lang w:val="de-CH" w:eastAsia="de-CH"/>
+              </w:rPr>
+              <w:tab/>
+            </w:r>
+            <w:r>
+              <w:rPr>
+                <w:rStyle w:val="Hyperlink"/>
+                <w:noProof/>
+                <w:lang w:val="de-CH"/>
+              </w:rPr>
               <w:t>Anwendungsfalldiagramme</w:t>
             </w:r>
             <w:r>
@@ -1673,7 +1763,7 @@
                 <w:noProof/>
                 <w:webHidden/>
               </w:rPr>
-              <w:instrText xml:space="preserve"> PAGEREF _Toc171082427 \h </w:instrText>
+              <w:instrText xml:space="preserve"> PAGEREF _Toc171084519 \h </w:instrText>
             </w:r>
             <w:r>
               <w:rPr>
@@ -1719,14 +1809,14 @@
               <w:lang w:val="de-CH" w:eastAsia="de-CH"/>
             </w:rPr>
           </w:pPr>
-          <w:hyperlink w:anchor="_Toc171082428" w:history="1">
+          <w:hyperlink w:anchor="_Toc171084520" w:history="1">
             <w:r>
               <w:rPr>
                 <w:rStyle w:val="Hyperlink"/>
                 <w:noProof/>
                 <w:lang w:val="de-CH"/>
               </w:rPr>
-              <w:t>5.1</w:t>
+              <w:t>6.1</w:t>
             </w:r>
             <w:r>
               <w:rPr>
@@ -1765,7 +1855,7 @@
                 <w:noProof/>
                 <w:webHidden/>
               </w:rPr>
-              <w:instrText xml:space="preserve"> PAGEREF _Toc171082428 \h </w:instrText>
+              <w:instrText xml:space="preserve"> PAGEREF _Toc171084520 \h </w:instrText>
             </w:r>
             <w:r>
               <w:rPr>
@@ -1811,14 +1901,14 @@
               <w:lang w:val="de-CH" w:eastAsia="de-CH"/>
             </w:rPr>
           </w:pPr>
-          <w:hyperlink w:anchor="_Toc171082429" w:history="1">
+          <w:hyperlink w:anchor="_Toc171084521" w:history="1">
             <w:r>
               <w:rPr>
                 <w:rStyle w:val="Hyperlink"/>
                 <w:noProof/>
                 <w:lang w:val="de-CH"/>
               </w:rPr>
-              <w:t>5.2</w:t>
+              <w:t>6.2</w:t>
             </w:r>
             <w:r>
               <w:rPr>
@@ -1857,7 +1947,7 @@
                 <w:noProof/>
                 <w:webHidden/>
               </w:rPr>
-              <w:instrText xml:space="preserve"> PAGEREF _Toc171082429 \h </w:instrText>
+              <w:instrText xml:space="preserve"> PAGEREF _Toc171084521 \h </w:instrText>
             </w:r>
             <w:r>
               <w:rPr>
@@ -1877,7 +1967,7 @@
                 <w:noProof/>
                 <w:webHidden/>
               </w:rPr>
-              <w:t>3</w:t>
+              <w:t>4</w:t>
             </w:r>
             <w:r>
               <w:rPr>
@@ -1903,14 +1993,14 @@
               <w:lang w:val="de-CH" w:eastAsia="de-CH"/>
             </w:rPr>
           </w:pPr>
-          <w:hyperlink w:anchor="_Toc171082430" w:history="1">
+          <w:hyperlink w:anchor="_Toc171084522" w:history="1">
             <w:r>
               <w:rPr>
                 <w:rStyle w:val="Hyperlink"/>
                 <w:noProof/>
                 <w:lang w:val="de-CH"/>
               </w:rPr>
-              <w:t>5.3</w:t>
+              <w:t>6.3</w:t>
             </w:r>
             <w:r>
               <w:rPr>
@@ -1949,7 +2039,7 @@
                 <w:noProof/>
                 <w:webHidden/>
               </w:rPr>
-              <w:instrText xml:space="preserve"> PAGEREF _Toc171082430 \h </w:instrText>
+              <w:instrText xml:space="preserve"> PAGEREF _Toc171084522 \h </w:instrText>
             </w:r>
             <w:r>
               <w:rPr>
@@ -1995,14 +2085,14 @@
               <w:lang w:val="de-CH" w:eastAsia="de-CH"/>
             </w:rPr>
           </w:pPr>
-          <w:hyperlink w:anchor="_Toc171082431" w:history="1">
+          <w:hyperlink w:anchor="_Toc171084523" w:history="1">
             <w:r>
               <w:rPr>
                 <w:rStyle w:val="Hyperlink"/>
                 <w:noProof/>
                 <w:lang w:val="de-CH"/>
               </w:rPr>
-              <w:t>5.4</w:t>
+              <w:t>6.4</w:t>
             </w:r>
             <w:r>
               <w:rPr>
@@ -2041,7 +2131,7 @@
                 <w:noProof/>
                 <w:webHidden/>
               </w:rPr>
-              <w:instrText xml:space="preserve"> PAGEREF _Toc171082431 \h </w:instrText>
+              <w:instrText xml:space="preserve"> PAGEREF _Toc171084523 \h </w:instrText>
             </w:r>
             <w:r>
               <w:rPr>
@@ -2061,7 +2151,7 @@
                 <w:noProof/>
                 <w:webHidden/>
               </w:rPr>
-              <w:t>4</w:t>
+              <w:t>5</w:t>
             </w:r>
             <w:r>
               <w:rPr>
@@ -2087,14 +2177,14 @@
               <w:lang w:val="de-CH" w:eastAsia="de-CH"/>
             </w:rPr>
           </w:pPr>
-          <w:hyperlink w:anchor="_Toc171082432" w:history="1">
+          <w:hyperlink w:anchor="_Toc171084524" w:history="1">
             <w:r>
               <w:rPr>
                 <w:rStyle w:val="Hyperlink"/>
                 <w:noProof/>
                 <w:lang w:val="de-CH"/>
               </w:rPr>
-              <w:t>6</w:t>
+              <w:t>7</w:t>
             </w:r>
             <w:r>
               <w:rPr>
@@ -2133,7 +2223,7 @@
                 <w:noProof/>
                 <w:webHidden/>
               </w:rPr>
-              <w:instrText xml:space="preserve"> PAGEREF _Toc171082432 \h </w:instrText>
+              <w:instrText xml:space="preserve"> PAGEREF _Toc171084524 \h </w:instrText>
             </w:r>
             <w:r>
               <w:rPr>
@@ -2179,14 +2269,14 @@
               <w:lang w:val="de-CH" w:eastAsia="de-CH"/>
             </w:rPr>
           </w:pPr>
-          <w:hyperlink w:anchor="_Toc171082433" w:history="1">
+          <w:hyperlink w:anchor="_Toc171084525" w:history="1">
             <w:r>
               <w:rPr>
                 <w:rStyle w:val="Hyperlink"/>
                 <w:noProof/>
                 <w:lang w:val="de-CH"/>
               </w:rPr>
-              <w:t>6.1</w:t>
+              <w:t>7.1</w:t>
             </w:r>
             <w:r>
               <w:rPr>
@@ -2225,7 +2315,7 @@
                 <w:noProof/>
                 <w:webHidden/>
               </w:rPr>
-              <w:instrText xml:space="preserve"> PAGEREF _Toc171082433 \h </w:instrText>
+              <w:instrText xml:space="preserve"> PAGEREF _Toc171084525 \h </w:instrText>
             </w:r>
             <w:r>
               <w:rPr>
@@ -2271,14 +2361,14 @@
               <w:lang w:val="de-CH" w:eastAsia="de-CH"/>
             </w:rPr>
           </w:pPr>
-          <w:hyperlink w:anchor="_Toc171082434" w:history="1">
+          <w:hyperlink w:anchor="_Toc171084526" w:history="1">
             <w:r>
               <w:rPr>
                 <w:rStyle w:val="Hyperlink"/>
                 <w:noProof/>
                 <w:lang w:val="de-CH"/>
               </w:rPr>
-              <w:t>6.2</w:t>
+              <w:t>7.2</w:t>
             </w:r>
             <w:r>
               <w:rPr>
@@ -2317,7 +2407,7 @@
                 <w:noProof/>
                 <w:webHidden/>
               </w:rPr>
-              <w:instrText xml:space="preserve"> PAGEREF _Toc171082434 \h </w:instrText>
+              <w:instrText xml:space="preserve"> PAGEREF _Toc171084526 \h </w:instrText>
             </w:r>
             <w:r>
               <w:rPr>
@@ -2363,14 +2453,14 @@
               <w:lang w:val="de-CH" w:eastAsia="de-CH"/>
             </w:rPr>
           </w:pPr>
-          <w:hyperlink w:anchor="_Toc171082435" w:history="1">
+          <w:hyperlink w:anchor="_Toc171084527" w:history="1">
             <w:r>
               <w:rPr>
                 <w:rStyle w:val="Hyperlink"/>
                 <w:noProof/>
                 <w:lang w:val="de-CH"/>
               </w:rPr>
-              <w:t>6.3</w:t>
+              <w:t>7.3</w:t>
             </w:r>
             <w:r>
               <w:rPr>
@@ -2409,7 +2499,7 @@
                 <w:noProof/>
                 <w:webHidden/>
               </w:rPr>
-              <w:instrText xml:space="preserve"> PAGEREF _Toc171082435 \h </w:instrText>
+              <w:instrText xml:space="preserve"> PAGEREF _Toc171084527 \h </w:instrText>
             </w:r>
             <w:r>
               <w:rPr>
@@ -2429,7 +2519,7 @@
                 <w:noProof/>
                 <w:webHidden/>
               </w:rPr>
-              <w:t>5</w:t>
+              <w:t>6</w:t>
             </w:r>
             <w:r>
               <w:rPr>
@@ -2455,14 +2545,14 @@
               <w:lang w:val="de-CH" w:eastAsia="de-CH"/>
             </w:rPr>
           </w:pPr>
-          <w:hyperlink w:anchor="_Toc171082436" w:history="1">
+          <w:hyperlink w:anchor="_Toc171084528" w:history="1">
             <w:r>
               <w:rPr>
                 <w:rStyle w:val="Hyperlink"/>
                 <w:noProof/>
                 <w:lang w:val="de-CH"/>
               </w:rPr>
-              <w:t>7</w:t>
+              <w:t>8</w:t>
             </w:r>
             <w:r>
               <w:rPr>
@@ -2501,7 +2591,7 @@
                 <w:noProof/>
                 <w:webHidden/>
               </w:rPr>
-              <w:instrText xml:space="preserve"> PAGEREF _Toc171082436 \h </w:instrText>
+              <w:instrText xml:space="preserve"> PAGEREF _Toc171084528 \h </w:instrText>
             </w:r>
             <w:r>
               <w:rPr>
@@ -2547,14 +2637,14 @@
               <w:lang w:val="de-CH" w:eastAsia="de-CH"/>
             </w:rPr>
           </w:pPr>
-          <w:hyperlink w:anchor="_Toc171082437" w:history="1">
+          <w:hyperlink w:anchor="_Toc171084529" w:history="1">
             <w:r>
               <w:rPr>
                 <w:rStyle w:val="Hyperlink"/>
                 <w:noProof/>
                 <w:lang w:val="de-CH"/>
               </w:rPr>
-              <w:t>7.1</w:t>
+              <w:t>8.1</w:t>
             </w:r>
             <w:r>
               <w:rPr>
@@ -2593,7 +2683,7 @@
                 <w:noProof/>
                 <w:webHidden/>
               </w:rPr>
-              <w:instrText xml:space="preserve"> PAGEREF _Toc171082437 \h </w:instrText>
+              <w:instrText xml:space="preserve"> PAGEREF _Toc171084529 \h </w:instrText>
             </w:r>
             <w:r>
               <w:rPr>
@@ -2639,14 +2729,14 @@
               <w:lang w:val="de-CH" w:eastAsia="de-CH"/>
             </w:rPr>
           </w:pPr>
-          <w:hyperlink w:anchor="_Toc171082438" w:history="1">
+          <w:hyperlink w:anchor="_Toc171084530" w:history="1">
             <w:r>
               <w:rPr>
                 <w:rStyle w:val="Hyperlink"/>
                 <w:noProof/>
                 <w:lang w:val="de-CH"/>
               </w:rPr>
-              <w:t>7.1.1</w:t>
+              <w:t>8.1.1</w:t>
             </w:r>
             <w:r>
               <w:rPr>
@@ -2685,7 +2775,7 @@
                 <w:noProof/>
                 <w:webHidden/>
               </w:rPr>
-              <w:instrText xml:space="preserve"> PAGEREF _Toc171082438 \h </w:instrText>
+              <w:instrText xml:space="preserve"> PAGEREF _Toc171084530 \h </w:instrText>
             </w:r>
             <w:r>
               <w:rPr>
@@ -2731,14 +2821,14 @@
               <w:lang w:val="de-CH" w:eastAsia="de-CH"/>
             </w:rPr>
           </w:pPr>
-          <w:hyperlink w:anchor="_Toc171082439" w:history="1">
+          <w:hyperlink w:anchor="_Toc171084531" w:history="1">
             <w:r>
               <w:rPr>
                 <w:rStyle w:val="Hyperlink"/>
                 <w:noProof/>
                 <w:lang w:val="de-CH"/>
               </w:rPr>
-              <w:t>7.1.2</w:t>
+              <w:t>8.1.2</w:t>
             </w:r>
             <w:r>
               <w:rPr>
@@ -2777,7 +2867,7 @@
                 <w:noProof/>
                 <w:webHidden/>
               </w:rPr>
-              <w:instrText xml:space="preserve"> PAGEREF _Toc171082439 \h </w:instrText>
+              <w:instrText xml:space="preserve"> PAGEREF _Toc171084531 \h </w:instrText>
             </w:r>
             <w:r>
               <w:rPr>
@@ -2823,14 +2913,14 @@
               <w:lang w:val="de-CH" w:eastAsia="de-CH"/>
             </w:rPr>
           </w:pPr>
-          <w:hyperlink w:anchor="_Toc171082440" w:history="1">
+          <w:hyperlink w:anchor="_Toc171084532" w:history="1">
             <w:r>
               <w:rPr>
                 <w:rStyle w:val="Hyperlink"/>
                 <w:noProof/>
                 <w:lang w:val="de-CH"/>
               </w:rPr>
-              <w:t>7.1.3</w:t>
+              <w:t>8.1.3</w:t>
             </w:r>
             <w:r>
               <w:rPr>
@@ -2869,7 +2959,7 @@
                 <w:noProof/>
                 <w:webHidden/>
               </w:rPr>
-              <w:instrText xml:space="preserve"> PAGEREF _Toc171082440 \h </w:instrText>
+              <w:instrText xml:space="preserve"> PAGEREF _Toc171084532 \h </w:instrText>
             </w:r>
             <w:r>
               <w:rPr>
@@ -2889,7 +2979,7 @@
                 <w:noProof/>
                 <w:webHidden/>
               </w:rPr>
-              <w:t>6</w:t>
+              <w:t>7</w:t>
             </w:r>
             <w:r>
               <w:rPr>
@@ -2915,14 +3005,14 @@
               <w:lang w:val="de-CH" w:eastAsia="de-CH"/>
             </w:rPr>
           </w:pPr>
-          <w:hyperlink w:anchor="_Toc171082441" w:history="1">
+          <w:hyperlink w:anchor="_Toc171084533" w:history="1">
             <w:r>
               <w:rPr>
                 <w:rStyle w:val="Hyperlink"/>
                 <w:noProof/>
                 <w:lang w:val="de-CH"/>
               </w:rPr>
-              <w:t>7.1.4</w:t>
+              <w:t>8.1.4</w:t>
             </w:r>
             <w:r>
               <w:rPr>
@@ -2961,7 +3051,7 @@
                 <w:noProof/>
                 <w:webHidden/>
               </w:rPr>
-              <w:instrText xml:space="preserve"> PAGEREF _Toc171082441 \h </w:instrText>
+              <w:instrText xml:space="preserve"> PAGEREF _Toc171084533 \h </w:instrText>
             </w:r>
             <w:r>
               <w:rPr>
@@ -3007,14 +3097,14 @@
               <w:lang w:val="de-CH" w:eastAsia="de-CH"/>
             </w:rPr>
           </w:pPr>
-          <w:hyperlink w:anchor="_Toc171082442" w:history="1">
+          <w:hyperlink w:anchor="_Toc171084534" w:history="1">
             <w:r>
               <w:rPr>
                 <w:rStyle w:val="Hyperlink"/>
                 <w:noProof/>
                 <w:lang w:val="de-CH"/>
               </w:rPr>
-              <w:t>7.2</w:t>
+              <w:t>8.2</w:t>
             </w:r>
             <w:r>
               <w:rPr>
@@ -3053,7 +3143,7 @@
                 <w:noProof/>
                 <w:webHidden/>
               </w:rPr>
-              <w:instrText xml:space="preserve"> PAGEREF _Toc171082442 \h </w:instrText>
+              <w:instrText xml:space="preserve"> PAGEREF _Toc171084534 \h </w:instrText>
             </w:r>
             <w:r>
               <w:rPr>
@@ -3099,14 +3189,14 @@
               <w:lang w:val="de-CH" w:eastAsia="de-CH"/>
             </w:rPr>
           </w:pPr>
-          <w:hyperlink w:anchor="_Toc171082443" w:history="1">
+          <w:hyperlink w:anchor="_Toc171084535" w:history="1">
             <w:r>
               <w:rPr>
                 <w:rStyle w:val="Hyperlink"/>
                 <w:noProof/>
                 <w:lang w:val="de-CH"/>
               </w:rPr>
-              <w:t>7.2.1</w:t>
+              <w:t>8.2.1</w:t>
             </w:r>
             <w:r>
               <w:rPr>
@@ -3145,7 +3235,7 @@
                 <w:noProof/>
                 <w:webHidden/>
               </w:rPr>
-              <w:instrText xml:space="preserve"> PAGEREF _Toc171082443 \h </w:instrText>
+              <w:instrText xml:space="preserve"> PAGEREF _Toc171084535 \h </w:instrText>
             </w:r>
             <w:r>
               <w:rPr>
@@ -3191,14 +3281,14 @@
               <w:lang w:val="de-CH" w:eastAsia="de-CH"/>
             </w:rPr>
           </w:pPr>
-          <w:hyperlink w:anchor="_Toc171082444" w:history="1">
+          <w:hyperlink w:anchor="_Toc171084536" w:history="1">
             <w:r>
               <w:rPr>
                 <w:rStyle w:val="Hyperlink"/>
                 <w:noProof/>
                 <w:lang w:val="de-CH"/>
               </w:rPr>
-              <w:t>7.2.2</w:t>
+              <w:t>8.2.2</w:t>
             </w:r>
             <w:r>
               <w:rPr>
@@ -3237,7 +3327,7 @@
                 <w:noProof/>
                 <w:webHidden/>
               </w:rPr>
-              <w:instrText xml:space="preserve"> PAGEREF _Toc171082444 \h </w:instrText>
+              <w:instrText xml:space="preserve"> PAGEREF _Toc171084536 \h </w:instrText>
             </w:r>
             <w:r>
               <w:rPr>
@@ -3257,7 +3347,7 @@
                 <w:noProof/>
                 <w:webHidden/>
               </w:rPr>
-              <w:t>7</w:t>
+              <w:t>8</w:t>
             </w:r>
             <w:r>
               <w:rPr>
@@ -3283,14 +3373,14 @@
               <w:lang w:val="de-CH" w:eastAsia="de-CH"/>
             </w:rPr>
           </w:pPr>
-          <w:hyperlink w:anchor="_Toc171082445" w:history="1">
+          <w:hyperlink w:anchor="_Toc171084537" w:history="1">
             <w:r>
               <w:rPr>
                 <w:rStyle w:val="Hyperlink"/>
                 <w:noProof/>
                 <w:lang w:val="de-CH"/>
               </w:rPr>
-              <w:t>8</w:t>
+              <w:t>9</w:t>
             </w:r>
             <w:r>
               <w:rPr>
@@ -3329,7 +3419,7 @@
                 <w:noProof/>
                 <w:webHidden/>
               </w:rPr>
-              <w:instrText xml:space="preserve"> PAGEREF _Toc171082445 \h </w:instrText>
+              <w:instrText xml:space="preserve"> PAGEREF _Toc171084537 \h </w:instrText>
             </w:r>
             <w:r>
               <w:rPr>
@@ -3350,98 +3440,6 @@
                 <w:webHidden/>
               </w:rPr>
               <w:t>8</w:t>
-            </w:r>
-            <w:r>
-              <w:rPr>
-                <w:noProof/>
-                <w:webHidden/>
-              </w:rPr>
-              <w:fldChar w:fldCharType="end"/>
-            </w:r>
-          </w:hyperlink>
-        </w:p>
-        <w:p>
-          <w:pPr>
-            <w:pStyle w:val="Verzeichnis1"/>
-            <w:tabs>
-              <w:tab w:val="left" w:pos="440"/>
-              <w:tab w:val="right" w:leader="dot" w:pos="9062"/>
-            </w:tabs>
-            <w:rPr>
-              <w:rFonts w:eastAsiaTheme="minorEastAsia"/>
-              <w:noProof/>
-              <w:sz w:val="24"/>
-              <w:szCs w:val="24"/>
-              <w:lang w:val="de-CH" w:eastAsia="de-CH"/>
-            </w:rPr>
-          </w:pPr>
-          <w:hyperlink w:anchor="_Toc171082446" w:history="1">
-            <w:r>
-              <w:rPr>
-                <w:rStyle w:val="Hyperlink"/>
-                <w:noProof/>
-                <w:lang w:val="de-CH"/>
-              </w:rPr>
-              <w:t>9</w:t>
-            </w:r>
-            <w:r>
-              <w:rPr>
-                <w:rFonts w:eastAsiaTheme="minorEastAsia"/>
-                <w:noProof/>
-                <w:sz w:val="24"/>
-                <w:szCs w:val="24"/>
-                <w:lang w:val="de-CH" w:eastAsia="de-CH"/>
-              </w:rPr>
-              <w:tab/>
-            </w:r>
-            <w:r>
-              <w:rPr>
-                <w:rStyle w:val="Hyperlink"/>
-                <w:noProof/>
-                <w:lang w:val="de-CH"/>
-              </w:rPr>
-              <w:t>Komponenten-Diagramm</w:t>
-            </w:r>
-            <w:r>
-              <w:rPr>
-                <w:noProof/>
-                <w:webHidden/>
-              </w:rPr>
-              <w:tab/>
-            </w:r>
-            <w:r>
-              <w:rPr>
-                <w:noProof/>
-                <w:webHidden/>
-              </w:rPr>
-              <w:fldChar w:fldCharType="begin"/>
-            </w:r>
-            <w:r>
-              <w:rPr>
-                <w:noProof/>
-                <w:webHidden/>
-              </w:rPr>
-              <w:instrText xml:space="preserve"> PAGEREF _Toc171082446 \h </w:instrText>
-            </w:r>
-            <w:r>
-              <w:rPr>
-                <w:noProof/>
-                <w:webHidden/>
-              </w:rPr>
-            </w:r>
-            <w:r>
-              <w:rPr>
-                <w:noProof/>
-                <w:webHidden/>
-              </w:rPr>
-              <w:fldChar w:fldCharType="separate"/>
-            </w:r>
-            <w:r>
-              <w:rPr>
-                <w:noProof/>
-                <w:webHidden/>
-              </w:rPr>
-              <w:t>9</w:t>
             </w:r>
             <w:r>
               <w:rPr>
@@ -3467,7 +3465,7 @@
               <w:lang w:val="de-CH" w:eastAsia="de-CH"/>
             </w:rPr>
           </w:pPr>
-          <w:hyperlink w:anchor="_Toc171082447" w:history="1">
+          <w:hyperlink w:anchor="_Toc171084538" w:history="1">
             <w:r>
               <w:rPr>
                 <w:rStyle w:val="Hyperlink"/>
@@ -3492,7 +3490,7 @@
                 <w:noProof/>
                 <w:lang w:val="de-CH"/>
               </w:rPr>
-              <w:t>Website</w:t>
+              <w:t>Komponenten-Diagramm</w:t>
             </w:r>
             <w:r>
               <w:rPr>
@@ -3513,7 +3511,7 @@
                 <w:noProof/>
                 <w:webHidden/>
               </w:rPr>
-              <w:instrText xml:space="preserve"> PAGEREF _Toc171082447 \h </w:instrText>
+              <w:instrText xml:space="preserve"> PAGEREF _Toc171084538 \h </w:instrText>
             </w:r>
             <w:r>
               <w:rPr>
@@ -3533,7 +3531,7 @@
                 <w:noProof/>
                 <w:webHidden/>
               </w:rPr>
-              <w:t>10</w:t>
+              <w:t>9</w:t>
             </w:r>
             <w:r>
               <w:rPr>
@@ -3559,7 +3557,7 @@
               <w:lang w:val="de-CH" w:eastAsia="de-CH"/>
             </w:rPr>
           </w:pPr>
-          <w:hyperlink w:anchor="_Toc171082448" w:history="1">
+          <w:hyperlink w:anchor="_Toc171084539" w:history="1">
             <w:r>
               <w:rPr>
                 <w:rStyle w:val="Hyperlink"/>
@@ -3584,7 +3582,7 @@
                 <w:noProof/>
                 <w:lang w:val="de-CH"/>
               </w:rPr>
-              <w:t>Versionskontrolle</w:t>
+              <w:t>Website</w:t>
             </w:r>
             <w:r>
               <w:rPr>
@@ -3605,7 +3603,7 @@
                 <w:noProof/>
                 <w:webHidden/>
               </w:rPr>
-              <w:instrText xml:space="preserve"> PAGEREF _Toc171082448 \h </w:instrText>
+              <w:instrText xml:space="preserve"> PAGEREF _Toc171084539 \h </w:instrText>
             </w:r>
             <w:r>
               <w:rPr>
@@ -3625,7 +3623,7 @@
                 <w:noProof/>
                 <w:webHidden/>
               </w:rPr>
-              <w:t>11</w:t>
+              <w:t>10</w:t>
             </w:r>
             <w:r>
               <w:rPr>
@@ -3651,7 +3649,7 @@
               <w:lang w:val="de-CH" w:eastAsia="de-CH"/>
             </w:rPr>
           </w:pPr>
-          <w:hyperlink w:anchor="_Toc171082449" w:history="1">
+          <w:hyperlink w:anchor="_Toc171084540" w:history="1">
             <w:r>
               <w:rPr>
                 <w:rStyle w:val="Hyperlink"/>
@@ -3676,7 +3674,7 @@
                 <w:noProof/>
                 <w:lang w:val="de-CH"/>
               </w:rPr>
-              <w:t>Reflexion</w:t>
+              <w:t>Versionskontrolle</w:t>
             </w:r>
             <w:r>
               <w:rPr>
@@ -3697,7 +3695,7 @@
                 <w:noProof/>
                 <w:webHidden/>
               </w:rPr>
-              <w:instrText xml:space="preserve"> PAGEREF _Toc171082449 \h </w:instrText>
+              <w:instrText xml:space="preserve"> PAGEREF _Toc171084540 \h </w:instrText>
             </w:r>
             <w:r>
               <w:rPr>
@@ -3743,7 +3741,7 @@
               <w:lang w:val="de-CH" w:eastAsia="de-CH"/>
             </w:rPr>
           </w:pPr>
-          <w:hyperlink w:anchor="_Toc171082450" w:history="1">
+          <w:hyperlink w:anchor="_Toc171084541" w:history="1">
             <w:r>
               <w:rPr>
                 <w:rStyle w:val="Hyperlink"/>
@@ -3768,6 +3766,98 @@
                 <w:noProof/>
                 <w:lang w:val="de-CH"/>
               </w:rPr>
+              <w:t>Reflexion</w:t>
+            </w:r>
+            <w:r>
+              <w:rPr>
+                <w:noProof/>
+                <w:webHidden/>
+              </w:rPr>
+              <w:tab/>
+            </w:r>
+            <w:r>
+              <w:rPr>
+                <w:noProof/>
+                <w:webHidden/>
+              </w:rPr>
+              <w:fldChar w:fldCharType="begin"/>
+            </w:r>
+            <w:r>
+              <w:rPr>
+                <w:noProof/>
+                <w:webHidden/>
+              </w:rPr>
+              <w:instrText xml:space="preserve"> PAGEREF _Toc171084541 \h </w:instrText>
+            </w:r>
+            <w:r>
+              <w:rPr>
+                <w:noProof/>
+                <w:webHidden/>
+              </w:rPr>
+            </w:r>
+            <w:r>
+              <w:rPr>
+                <w:noProof/>
+                <w:webHidden/>
+              </w:rPr>
+              <w:fldChar w:fldCharType="separate"/>
+            </w:r>
+            <w:r>
+              <w:rPr>
+                <w:noProof/>
+                <w:webHidden/>
+              </w:rPr>
+              <w:t>11</w:t>
+            </w:r>
+            <w:r>
+              <w:rPr>
+                <w:noProof/>
+                <w:webHidden/>
+              </w:rPr>
+              <w:fldChar w:fldCharType="end"/>
+            </w:r>
+          </w:hyperlink>
+        </w:p>
+        <w:p>
+          <w:pPr>
+            <w:pStyle w:val="Verzeichnis1"/>
+            <w:tabs>
+              <w:tab w:val="left" w:pos="720"/>
+              <w:tab w:val="right" w:leader="dot" w:pos="9062"/>
+            </w:tabs>
+            <w:rPr>
+              <w:rFonts w:eastAsiaTheme="minorEastAsia"/>
+              <w:noProof/>
+              <w:sz w:val="24"/>
+              <w:szCs w:val="24"/>
+              <w:lang w:val="de-CH" w:eastAsia="de-CH"/>
+            </w:rPr>
+          </w:pPr>
+          <w:hyperlink w:anchor="_Toc171084542" w:history="1">
+            <w:r>
+              <w:rPr>
+                <w:rStyle w:val="Hyperlink"/>
+                <w:noProof/>
+                <w:lang w:val="de-CH"/>
+              </w:rPr>
+              <w:t>14</w:t>
+            </w:r>
+            <w:r>
+              <w:rPr>
+                <w:rFonts w:eastAsiaTheme="minorEastAsia"/>
+                <w:noProof/>
+                <w:sz w:val="24"/>
+                <w:szCs w:val="24"/>
+                <w:lang w:val="de-CH" w:eastAsia="de-CH"/>
+              </w:rPr>
+              <w:tab/>
+            </w:r>
+            <w:r>
+              <w:rPr>
+                <w:rStyle w:val="Hyperlink"/>
+                <w:noProof/>
+                <w:lang w:val="de-CH"/>
+              </w:rPr>
               <w:t>Quellenverzeichnis</w:t>
             </w:r>
             <w:r>
@@ -3789,7 +3879,7 @@
                 <w:noProof/>
                 <w:webHidden/>
               </w:rPr>
-              <w:instrText xml:space="preserve"> PAGEREF _Toc171082450 \h </w:instrText>
+              <w:instrText xml:space="preserve"> PAGEREF _Toc171084542 \h </w:instrText>
             </w:r>
             <w:r>
               <w:rPr>
@@ -3835,14 +3925,14 @@
               <w:lang w:val="de-CH" w:eastAsia="de-CH"/>
             </w:rPr>
           </w:pPr>
-          <w:hyperlink w:anchor="_Toc171082451" w:history="1">
+          <w:hyperlink w:anchor="_Toc171084543" w:history="1">
             <w:r>
               <w:rPr>
                 <w:rStyle w:val="Hyperlink"/>
                 <w:noProof/>
                 <w:lang w:val="de-CH"/>
               </w:rPr>
-              <w:t>13.1</w:t>
+              <w:t>14.1</w:t>
             </w:r>
             <w:r>
               <w:rPr>
@@ -3881,7 +3971,7 @@
                 <w:noProof/>
                 <w:webHidden/>
               </w:rPr>
-              <w:instrText xml:space="preserve"> PAGEREF _Toc171082451 \h </w:instrText>
+              <w:instrText xml:space="preserve"> PAGEREF _Toc171084543 \h </w:instrText>
             </w:r>
             <w:r>
               <w:rPr>
@@ -3927,14 +4017,14 @@
               <w:lang w:val="de-CH" w:eastAsia="de-CH"/>
             </w:rPr>
           </w:pPr>
-          <w:hyperlink w:anchor="_Toc171082452" w:history="1">
+          <w:hyperlink w:anchor="_Toc171084544" w:history="1">
             <w:r>
               <w:rPr>
                 <w:rStyle w:val="Hyperlink"/>
                 <w:noProof/>
                 <w:lang w:val="de-CH"/>
               </w:rPr>
-              <w:t>13.2</w:t>
+              <w:t>14.2</w:t>
             </w:r>
             <w:r>
               <w:rPr>
@@ -3973,7 +4063,7 @@
                 <w:noProof/>
                 <w:webHidden/>
               </w:rPr>
-              <w:instrText xml:space="preserve"> PAGEREF _Toc171082452 \h </w:instrText>
+              <w:instrText xml:space="preserve"> PAGEREF _Toc171084544 \h </w:instrText>
             </w:r>
             <w:r>
               <w:rPr>
@@ -4048,7 +4138,7 @@
           <w:lang w:val="de-CH"/>
         </w:rPr>
       </w:pPr>
-      <w:bookmarkStart w:id="0" w:name="_Toc171082423"/>
+      <w:bookmarkStart w:id="0" w:name="_Toc171084514"/>
       <w:r>
         <w:rPr>
           <w:lang w:val="de-CH"/>
@@ -4073,67 +4163,11 @@
           <w:lang w:val="de-CH"/>
         </w:rPr>
       </w:pPr>
-      <w:proofErr w:type="spellStart"/>
-      <w:r>
-        <w:rPr>
-          <w:lang w:val="de-CH"/>
-        </w:rPr>
-        <w:t>yApp</w:t>
-      </w:r>
-      <w:proofErr w:type="spellEnd"/>
-      <w:r>
-        <w:rPr>
-          <w:lang w:val="de-CH"/>
-        </w:rPr>
-        <w:t xml:space="preserve"> ist eine App, die den Zweck der Audioaufnahme und der Textvorlesung erfüllt. Mit </w:t>
-      </w:r>
-      <w:proofErr w:type="spellStart"/>
-      <w:r>
-        <w:rPr>
-          <w:lang w:val="de-CH"/>
-        </w:rPr>
-        <w:t>yAPP</w:t>
-      </w:r>
-      <w:proofErr w:type="spellEnd"/>
-      <w:r>
-        <w:rPr>
-          <w:lang w:val="de-CH"/>
-        </w:rPr>
-        <w:t xml:space="preserve"> es ist möglich seine Gedanken per</w:t>
-      </w:r>
-      <w:r>
-        <w:rPr>
-          <w:lang w:val="de-CH"/>
-        </w:rPr>
-        <w:t xml:space="preserve"> Tonaufnahme festzuhalten. Diese Audios werden in der App gespeichert und können angehört werden. Wenn die Aufnahme nicht mehr benötigt wird, kann sie ganz einfach gelöscht werde. Ausserdem enthält </w:t>
-      </w:r>
-      <w:proofErr w:type="spellStart"/>
-      <w:r>
-        <w:rPr>
-          <w:lang w:val="de-CH"/>
-        </w:rPr>
-        <w:t>yAPP</w:t>
-      </w:r>
-      <w:proofErr w:type="spellEnd"/>
-      <w:r>
-        <w:rPr>
-          <w:lang w:val="de-CH"/>
-        </w:rPr>
-        <w:t xml:space="preserve"> eine Funktion, mit </w:t>
-      </w:r>
-      <w:proofErr w:type="spellStart"/>
-      <w:r>
-        <w:rPr>
-          <w:lang w:val="de-CH"/>
-        </w:rPr>
-        <w:t>dern</w:t>
-      </w:r>
-      <w:proofErr w:type="spellEnd"/>
-      <w:r>
-        <w:rPr>
-          <w:lang w:val="de-CH"/>
-        </w:rPr>
-        <w:t xml:space="preserve"> man sich einen Text vorlesen lassen kann, denn man zuvor in ein Textfeld eingegeben hat.</w:t>
+      <w:r>
+        <w:rPr>
+          <w:lang w:val="de-CH"/>
+        </w:rPr>
+        <w:t>yApp ist eine App, die den Zweck der Audioaufnahme und der Textvorlesung erfüllt. Mit yAPP es ist möglich seine Gedanken per Tonaufnahme festzuhalten. Diese Audios werden in der App gespeichert und können angehört werden. Wenn die Aufnahme nicht mehr benötigt wird, kann sie ganz einfach gelöscht werde. Ausserdem enthält yAPP eine Funktion, mit dern man sich einen Text vorlesen lassen kann, denn man zuvor in ein Textfeld eingegeben hat.</w:t>
       </w:r>
     </w:p>
     <w:p>
@@ -4151,7 +4185,7 @@
           <w:lang w:val="de-CH"/>
         </w:rPr>
       </w:pPr>
-      <w:bookmarkStart w:id="1" w:name="_Toc171082424"/>
+      <w:bookmarkStart w:id="1" w:name="_Toc171084515"/>
       <w:r>
         <w:rPr>
           <w:lang w:val="de-CH"/>
@@ -4208,7 +4242,7 @@
           <w:lang w:val="de-CH"/>
         </w:rPr>
       </w:pPr>
-      <w:bookmarkStart w:id="2" w:name="_Toc171082425"/>
+      <w:bookmarkStart w:id="2" w:name="_Toc171084516"/>
       <w:r>
         <w:rPr>
           <w:lang w:val="de-CH"/>
@@ -4262,7 +4296,6 @@
         </w:rPr>
         <w:t>Als externe Schnittstelle wird eine Text-</w:t>
       </w:r>
-      <w:proofErr w:type="spellStart"/>
       <w:r>
         <w:rPr>
           <w:lang w:val="de-CH"/>
@@ -4273,14 +4306,7 @@
         <w:rPr>
           <w:lang w:val="de-CH"/>
         </w:rPr>
-        <w:t>o</w:t>
-      </w:r>
-      <w:proofErr w:type="spellEnd"/>
-      <w:r>
-        <w:rPr>
-          <w:lang w:val="de-CH"/>
-        </w:rPr>
-        <w:t xml:space="preserve">-Speech </w:t>
+        <w:t xml:space="preserve">o-Speech </w:t>
       </w:r>
       <w:r>
         <w:rPr>
@@ -4332,7 +4358,6 @@
         </w:rPr>
         <w:t>Die Aufnahme, die Liste der Aufnahmen und die Text-</w:t>
       </w:r>
-      <w:proofErr w:type="spellStart"/>
       <w:r>
         <w:rPr>
           <w:lang w:val="de-CH"/>
@@ -4343,14 +4368,7 @@
         <w:rPr>
           <w:lang w:val="de-CH"/>
         </w:rPr>
-        <w:t>o</w:t>
-      </w:r>
-      <w:proofErr w:type="spellEnd"/>
-      <w:r>
-        <w:rPr>
-          <w:lang w:val="de-CH"/>
-        </w:rPr>
-        <w:t>-Speech Seite wird je in einem eigenen Tab zu finden sein.</w:t>
+        <w:t>o-Speech Seite wird je in einem eigenen Tab zu finden sein.</w:t>
       </w:r>
     </w:p>
     <w:p>
@@ -4419,7 +4437,7 @@
           <w:lang w:val="de-CH"/>
         </w:rPr>
       </w:pPr>
-      <w:bookmarkStart w:id="3" w:name="_Toc171082426"/>
+      <w:bookmarkStart w:id="3" w:name="_Toc171084517"/>
       <w:r>
         <w:rPr>
           <w:lang w:val="de-CH"/>
@@ -4513,10 +4531,12 @@
       <w:pPr>
         <w:pStyle w:val="berschrift1"/>
       </w:pPr>
+      <w:bookmarkStart w:id="4" w:name="_Toc171084518"/>
       <w:r>
         <w:lastRenderedPageBreak/>
         <w:t>Mockup</w:t>
       </w:r>
+      <w:bookmarkEnd w:id="4"/>
     </w:p>
     <w:p>
       <w:pPr>
@@ -4590,14 +4610,9 @@
           <w:lang w:val="de-CH"/>
         </w:rPr>
       </w:pPr>
-      <w:bookmarkStart w:id="4" w:name="_Toc171082686"/>
-      <w:proofErr w:type="spellStart"/>
-      <w:r>
-        <w:t>Abbildung</w:t>
-      </w:r>
-      <w:proofErr w:type="spellEnd"/>
-      <w:r>
-        <w:t xml:space="preserve"> </w:t>
+      <w:bookmarkStart w:id="5" w:name="_Toc171082686"/>
+      <w:r>
+        <w:t xml:space="preserve">Abbildung </w:t>
       </w:r>
       <w:r>
         <w:fldChar w:fldCharType="begin"/>
@@ -4620,7 +4635,7 @@
       <w:r>
         <w:t>: Mockup</w:t>
       </w:r>
-      <w:bookmarkEnd w:id="4"/>
+      <w:bookmarkEnd w:id="5"/>
     </w:p>
     <w:p>
       <w:pPr>
@@ -4630,14 +4645,14 @@
           <w:lang w:val="de-CH"/>
         </w:rPr>
       </w:pPr>
-      <w:bookmarkStart w:id="5" w:name="_Toc171082427"/>
+      <w:bookmarkStart w:id="6" w:name="_Toc171084519"/>
       <w:r>
         <w:rPr>
           <w:lang w:val="de-CH"/>
         </w:rPr>
         <w:t>Anwendungsfalldiagramme</w:t>
       </w:r>
-      <w:bookmarkEnd w:id="5"/>
+      <w:bookmarkEnd w:id="6"/>
     </w:p>
     <w:p>
       <w:pPr>
@@ -4655,14 +4670,14 @@
           <w:lang w:val="de-CH"/>
         </w:rPr>
       </w:pPr>
-      <w:bookmarkStart w:id="6" w:name="_Toc171082428"/>
+      <w:bookmarkStart w:id="7" w:name="_Toc171084520"/>
       <w:r>
         <w:rPr>
           <w:lang w:val="de-CH"/>
         </w:rPr>
         <w:t>Audio aufnehmen</w:t>
       </w:r>
-      <w:bookmarkEnd w:id="6"/>
+      <w:bookmarkEnd w:id="7"/>
     </w:p>
     <w:p>
       <w:pPr>
@@ -4735,7 +4750,7 @@
           <w:lang w:val="de-CH"/>
         </w:rPr>
       </w:pPr>
-      <w:bookmarkStart w:id="7" w:name="_Toc171082687"/>
+      <w:bookmarkStart w:id="8" w:name="_Toc171082687"/>
       <w:r>
         <w:rPr>
           <w:lang w:val="de-CH"/>
@@ -4779,7 +4794,7 @@
         </w:rPr>
         <w:t>: Audio aufnehmen</w:t>
       </w:r>
-      <w:bookmarkEnd w:id="7"/>
+      <w:bookmarkEnd w:id="8"/>
     </w:p>
     <w:p>
       <w:pPr>
@@ -4789,7 +4804,7 @@
           <w:lang w:val="de-CH"/>
         </w:rPr>
       </w:pPr>
-      <w:bookmarkStart w:id="8" w:name="_Toc171082429"/>
+      <w:bookmarkStart w:id="9" w:name="_Toc171084521"/>
       <w:r>
         <w:rPr>
           <w:lang w:val="de-CH"/>
@@ -4797,7 +4812,7 @@
         <w:lastRenderedPageBreak/>
         <w:t>Audio löschen</w:t>
       </w:r>
-      <w:bookmarkEnd w:id="8"/>
+      <w:bookmarkEnd w:id="9"/>
     </w:p>
     <w:p>
       <w:pPr>
@@ -4870,7 +4885,7 @@
           <w:lang w:val="de-CH"/>
         </w:rPr>
       </w:pPr>
-      <w:bookmarkStart w:id="9" w:name="_Toc171082688"/>
+      <w:bookmarkStart w:id="10" w:name="_Toc171082688"/>
       <w:r>
         <w:rPr>
           <w:lang w:val="de-CH"/>
@@ -4914,7 +4929,7 @@
         </w:rPr>
         <w:t>: Audio löschen</w:t>
       </w:r>
-      <w:bookmarkEnd w:id="9"/>
+      <w:bookmarkEnd w:id="10"/>
     </w:p>
     <w:p>
       <w:pPr>
@@ -4925,7 +4940,7 @@
           <w:lang w:val="de-CH"/>
         </w:rPr>
       </w:pPr>
-      <w:bookmarkStart w:id="10" w:name="_Toc171082430"/>
+      <w:bookmarkStart w:id="11" w:name="_Toc171084522"/>
       <w:r>
         <w:rPr>
           <w:lang w:val="de-CH"/>
@@ -4939,7 +4954,7 @@
         </w:rPr>
         <w:t>anhören</w:t>
       </w:r>
-      <w:bookmarkEnd w:id="10"/>
+      <w:bookmarkEnd w:id="11"/>
     </w:p>
     <w:p>
       <w:pPr>
@@ -4999,7 +5014,7 @@
           <w:lang w:val="de-CH"/>
         </w:rPr>
       </w:pPr>
-      <w:bookmarkStart w:id="11" w:name="_Toc171082689"/>
+      <w:bookmarkStart w:id="12" w:name="_Toc171082689"/>
       <w:r>
         <w:rPr>
           <w:lang w:val="de-CH"/>
@@ -5043,7 +5058,7 @@
         </w:rPr>
         <w:t>: Audio anhören</w:t>
       </w:r>
-      <w:bookmarkEnd w:id="11"/>
+      <w:bookmarkEnd w:id="12"/>
     </w:p>
     <w:p>
       <w:pPr>
@@ -5082,7 +5097,7 @@
           <w:lang w:val="de-CH"/>
         </w:rPr>
       </w:pPr>
-      <w:bookmarkStart w:id="12" w:name="_Toc171082431"/>
+      <w:bookmarkStart w:id="13" w:name="_Toc171084523"/>
       <w:r>
         <w:rPr>
           <w:lang w:val="de-CH"/>
@@ -5090,7 +5105,7 @@
         <w:lastRenderedPageBreak/>
         <w:t>Text schreiben und abspielen</w:t>
       </w:r>
-      <w:bookmarkEnd w:id="12"/>
+      <w:bookmarkEnd w:id="13"/>
     </w:p>
     <w:p>
       <w:pPr>
@@ -5171,7 +5186,7 @@
           <w:lang w:val="de-CH"/>
         </w:rPr>
       </w:pPr>
-      <w:bookmarkStart w:id="13" w:name="_Toc171082690"/>
+      <w:bookmarkStart w:id="14" w:name="_Toc171082690"/>
       <w:r>
         <w:rPr>
           <w:lang w:val="de-CH"/>
@@ -5215,7 +5230,7 @@
         </w:rPr>
         <w:t>: Text schreiben und abspielen</w:t>
       </w:r>
-      <w:bookmarkEnd w:id="13"/>
+      <w:bookmarkEnd w:id="14"/>
     </w:p>
     <w:p>
       <w:pPr>
@@ -5225,14 +5240,14 @@
           <w:lang w:val="de-CH"/>
         </w:rPr>
       </w:pPr>
-      <w:bookmarkStart w:id="14" w:name="_Toc171082432"/>
+      <w:bookmarkStart w:id="15" w:name="_Toc171084524"/>
       <w:r>
         <w:rPr>
           <w:lang w:val="de-CH"/>
         </w:rPr>
         <w:t>Testkonzept</w:t>
       </w:r>
-      <w:bookmarkEnd w:id="14"/>
+      <w:bookmarkEnd w:id="15"/>
     </w:p>
     <w:p>
       <w:pPr>
@@ -5250,14 +5265,14 @@
           <w:lang w:val="de-CH"/>
         </w:rPr>
       </w:pPr>
-      <w:bookmarkStart w:id="15" w:name="_Toc171082433"/>
+      <w:bookmarkStart w:id="16" w:name="_Toc171084525"/>
       <w:r>
         <w:rPr>
           <w:lang w:val="de-CH"/>
         </w:rPr>
         <w:t>Testumgebung</w:t>
       </w:r>
-      <w:bookmarkEnd w:id="15"/>
+      <w:bookmarkEnd w:id="16"/>
     </w:p>
     <w:p>
       <w:pPr>
@@ -5317,33 +5332,11 @@
           <w:lang w:val="de-CH"/>
         </w:rPr>
       </w:pPr>
-      <w:proofErr w:type="spellStart"/>
-      <w:r>
-        <w:rPr>
-          <w:lang w:val="de-CH"/>
-        </w:rPr>
-        <w:t>One</w:t>
-      </w:r>
-      <w:proofErr w:type="spellEnd"/>
-      <w:r>
-        <w:rPr>
-          <w:lang w:val="de-CH"/>
-        </w:rPr>
-        <w:t xml:space="preserve"> UI </w:t>
-      </w:r>
-      <w:proofErr w:type="spellStart"/>
-      <w:r>
-        <w:rPr>
-          <w:lang w:val="de-CH"/>
-        </w:rPr>
-        <w:t>version</w:t>
-      </w:r>
-      <w:proofErr w:type="spellEnd"/>
-      <w:r>
-        <w:rPr>
-          <w:lang w:val="de-CH"/>
-        </w:rPr>
-        <w:t xml:space="preserve"> 6.1, </w:t>
+      <w:r>
+        <w:rPr>
+          <w:lang w:val="de-CH"/>
+        </w:rPr>
+        <w:t xml:space="preserve">One UI version 6.1, </w:t>
       </w:r>
     </w:p>
     <w:p>
@@ -5362,21 +5355,7 @@
         <w:rPr>
           <w:lang w:val="de-CH"/>
         </w:rPr>
-        <w:t xml:space="preserve">Android </w:t>
-      </w:r>
-      <w:proofErr w:type="spellStart"/>
-      <w:r>
-        <w:rPr>
-          <w:lang w:val="de-CH"/>
-        </w:rPr>
-        <w:t>version</w:t>
-      </w:r>
-      <w:proofErr w:type="spellEnd"/>
-      <w:r>
-        <w:rPr>
-          <w:lang w:val="de-CH"/>
-        </w:rPr>
-        <w:t xml:space="preserve"> 14</w:t>
+        <w:t>Android version 14</w:t>
       </w:r>
     </w:p>
     <w:p>
@@ -5395,14 +5374,14 @@
           <w:lang w:val="de-CH"/>
         </w:rPr>
       </w:pPr>
-      <w:bookmarkStart w:id="16" w:name="_Toc171082434"/>
+      <w:bookmarkStart w:id="17" w:name="_Toc171084526"/>
       <w:r>
         <w:rPr>
           <w:lang w:val="de-CH"/>
         </w:rPr>
         <w:t>Testmethode</w:t>
       </w:r>
-      <w:bookmarkEnd w:id="16"/>
+      <w:bookmarkEnd w:id="17"/>
     </w:p>
     <w:p>
       <w:pPr>
@@ -5485,7 +5464,7 @@
           <w:lang w:val="de-CH"/>
         </w:rPr>
       </w:pPr>
-      <w:bookmarkStart w:id="17" w:name="_Toc171082435"/>
+      <w:bookmarkStart w:id="18" w:name="_Toc171084527"/>
       <w:r>
         <w:rPr>
           <w:lang w:val="de-CH"/>
@@ -5493,7 +5472,7 @@
         <w:lastRenderedPageBreak/>
         <w:t>Testfälle</w:t>
       </w:r>
-      <w:bookmarkEnd w:id="17"/>
+      <w:bookmarkEnd w:id="18"/>
     </w:p>
     <w:p>
       <w:pPr>
@@ -5600,21 +5579,7 @@
         <w:rPr>
           <w:lang w:val="de-CH"/>
         </w:rPr>
-        <w:t>Testen der Text-</w:t>
-      </w:r>
-      <w:proofErr w:type="spellStart"/>
-      <w:r>
-        <w:rPr>
-          <w:lang w:val="de-CH"/>
-        </w:rPr>
-        <w:t>To</w:t>
-      </w:r>
-      <w:proofErr w:type="spellEnd"/>
-      <w:r>
-        <w:rPr>
-          <w:lang w:val="de-CH"/>
-        </w:rPr>
-        <w:t>-Speech Funktion</w:t>
+        <w:t>Testen der Text-To-Speech Funktion</w:t>
       </w:r>
     </w:p>
     <w:p>
@@ -5671,14 +5636,14 @@
           <w:lang w:val="de-CH"/>
         </w:rPr>
       </w:pPr>
-      <w:bookmarkStart w:id="18" w:name="_Toc171082436"/>
+      <w:bookmarkStart w:id="19" w:name="_Toc171084528"/>
       <w:r>
         <w:rPr>
           <w:lang w:val="de-CH"/>
         </w:rPr>
         <w:t>Testprotokoll</w:t>
       </w:r>
-      <w:bookmarkEnd w:id="18"/>
+      <w:bookmarkEnd w:id="19"/>
     </w:p>
     <w:p>
       <w:pPr>
@@ -5696,14 +5661,14 @@
           <w:lang w:val="de-CH"/>
         </w:rPr>
       </w:pPr>
-      <w:bookmarkStart w:id="19" w:name="_Toc171082437"/>
+      <w:bookmarkStart w:id="20" w:name="_Toc171084529"/>
       <w:r>
         <w:rPr>
           <w:lang w:val="de-CH"/>
         </w:rPr>
         <w:t>Testfälle</w:t>
       </w:r>
-      <w:bookmarkEnd w:id="19"/>
+      <w:bookmarkEnd w:id="20"/>
     </w:p>
     <w:p>
       <w:pPr>
@@ -5721,14 +5686,14 @@
           <w:lang w:val="de-CH"/>
         </w:rPr>
       </w:pPr>
-      <w:bookmarkStart w:id="20" w:name="_Toc171082438"/>
+      <w:bookmarkStart w:id="21" w:name="_Toc171084530"/>
       <w:r>
         <w:rPr>
           <w:lang w:val="de-CH"/>
         </w:rPr>
         <w:t>Tonaufnahme erstellen</w:t>
       </w:r>
-      <w:bookmarkEnd w:id="20"/>
+      <w:bookmarkEnd w:id="21"/>
     </w:p>
     <w:p>
       <w:pPr>
@@ -5923,14 +5888,14 @@
           <w:lang w:val="de-CH"/>
         </w:rPr>
       </w:pPr>
-      <w:bookmarkStart w:id="21" w:name="_Toc171082439"/>
+      <w:bookmarkStart w:id="22" w:name="_Toc171084531"/>
       <w:r>
         <w:rPr>
           <w:lang w:val="de-CH"/>
         </w:rPr>
         <w:t>Tonaufnahme anhören</w:t>
       </w:r>
-      <w:bookmarkEnd w:id="21"/>
+      <w:bookmarkEnd w:id="22"/>
     </w:p>
     <w:p>
       <w:pPr>
@@ -5964,13 +5929,7 @@
         <w:rPr>
           <w:lang w:val="de-CH"/>
         </w:rPr>
-        <w:t>: TC-0</w:t>
-      </w:r>
-      <w:r>
-        <w:rPr>
-          <w:lang w:val="de-CH"/>
-        </w:rPr>
-        <w:t>2</w:t>
+        <w:t>: TC-02</w:t>
       </w:r>
     </w:p>
     <w:p>
@@ -6132,13 +6091,7 @@
         <w:rPr>
           <w:lang w:val="de-CH"/>
         </w:rPr>
-        <w:t xml:space="preserve">: </w:t>
-      </w:r>
-      <w:r>
-        <w:rPr>
-          <w:lang w:val="de-CH"/>
-        </w:rPr>
-        <w:t>Die Aufnahme wird über den Handylautsprecher abgespielt.</w:t>
+        <w:t>: Die Aufnahme wird über den Handylautsprecher abgespielt.</w:t>
       </w:r>
     </w:p>
     <w:p>
@@ -6173,7 +6126,7 @@
           <w:lang w:val="de-CH"/>
         </w:rPr>
       </w:pPr>
-      <w:bookmarkStart w:id="22" w:name="_Toc171082440"/>
+      <w:bookmarkStart w:id="23" w:name="_Toc171084532"/>
       <w:r>
         <w:rPr>
           <w:lang w:val="de-CH"/>
@@ -6181,7 +6134,7 @@
         <w:lastRenderedPageBreak/>
         <w:t>Tonaufnahme löschen</w:t>
       </w:r>
-      <w:bookmarkEnd w:id="22"/>
+      <w:bookmarkEnd w:id="23"/>
     </w:p>
     <w:p>
       <w:pPr>
@@ -6215,13 +6168,7 @@
         <w:rPr>
           <w:lang w:val="de-CH"/>
         </w:rPr>
-        <w:t>: TC-0</w:t>
-      </w:r>
-      <w:r>
-        <w:rPr>
-          <w:lang w:val="de-CH"/>
-        </w:rPr>
-        <w:t>3</w:t>
+        <w:t>: TC-03</w:t>
       </w:r>
     </w:p>
     <w:p>
@@ -6248,13 +6195,7 @@
         <w:rPr>
           <w:lang w:val="de-CH"/>
         </w:rPr>
-        <w:t>: Die App ist geöffnet</w:t>
-      </w:r>
-      <w:r>
-        <w:rPr>
-          <w:lang w:val="de-CH"/>
-        </w:rPr>
-        <w:t xml:space="preserve"> und eine Aufnahme ist vorhanden.</w:t>
+        <w:t>: Die App ist geöffnet und eine Aufnahme ist vorhanden.</w:t>
       </w:r>
     </w:p>
     <w:p>
@@ -6371,14 +6312,14 @@
           <w:lang w:val="de-CH"/>
         </w:rPr>
       </w:pPr>
-      <w:bookmarkStart w:id="23" w:name="_Toc171082441"/>
+      <w:bookmarkStart w:id="24" w:name="_Toc171084533"/>
       <w:r>
         <w:rPr>
           <w:lang w:val="de-CH"/>
         </w:rPr>
         <w:t>Text abspielen</w:t>
       </w:r>
-      <w:bookmarkEnd w:id="23"/>
+      <w:bookmarkEnd w:id="24"/>
     </w:p>
     <w:p>
       <w:pPr>
@@ -6412,13 +6353,7 @@
         <w:rPr>
           <w:lang w:val="de-CH"/>
         </w:rPr>
-        <w:t>: TC-0</w:t>
-      </w:r>
-      <w:r>
-        <w:rPr>
-          <w:lang w:val="de-CH"/>
-        </w:rPr>
-        <w:t>4</w:t>
+        <w:t>: TC-04</w:t>
       </w:r>
     </w:p>
     <w:p>
@@ -6497,16 +6432,8 @@
         <w:rPr>
           <w:lang w:val="de-CH"/>
         </w:rPr>
-        <w:t xml:space="preserve">Benutzer öffnet den Tab </w:t>
-      </w:r>
-      <w:proofErr w:type="spellStart"/>
-      <w:r>
-        <w:rPr>
-          <w:lang w:val="de-CH"/>
-        </w:rPr>
-        <w:t>TextToSpeech</w:t>
-      </w:r>
-      <w:proofErr w:type="spellEnd"/>
+        <w:t>Benutzer öffnet den Tab TextToSpeech</w:t>
+      </w:r>
     </w:p>
     <w:p>
       <w:pPr>
@@ -6595,14 +6522,14 @@
           <w:lang w:val="de-CH"/>
         </w:rPr>
       </w:pPr>
-      <w:bookmarkStart w:id="24" w:name="_Toc171082442"/>
+      <w:bookmarkStart w:id="25" w:name="_Toc171084534"/>
       <w:r>
         <w:rPr>
           <w:lang w:val="de-CH"/>
         </w:rPr>
         <w:t>Ausgeführte Tests</w:t>
       </w:r>
-      <w:bookmarkEnd w:id="24"/>
+      <w:bookmarkEnd w:id="25"/>
     </w:p>
     <w:p>
       <w:pPr>
@@ -6620,14 +6547,14 @@
           <w:lang w:val="de-CH"/>
         </w:rPr>
       </w:pPr>
-      <w:bookmarkStart w:id="25" w:name="_Toc171082443"/>
+      <w:bookmarkStart w:id="26" w:name="_Toc171084535"/>
       <w:r>
         <w:rPr>
           <w:lang w:val="de-CH"/>
         </w:rPr>
         <w:t>Test 1</w:t>
       </w:r>
-      <w:bookmarkEnd w:id="25"/>
+      <w:bookmarkEnd w:id="26"/>
     </w:p>
     <w:p>
       <w:pPr>
@@ -6688,30 +6615,8 @@
         <w:rPr>
           <w:lang w:val="de-CH"/>
         </w:rPr>
-        <w:t xml:space="preserve">: </w:t>
-      </w:r>
-      <w:proofErr w:type="spellStart"/>
-      <w:r>
-        <w:rPr>
-          <w:lang w:val="de-CH"/>
-        </w:rPr>
-        <w:t>Ael</w:t>
-      </w:r>
-      <w:proofErr w:type="spellEnd"/>
-      <w:r>
-        <w:rPr>
-          <w:lang w:val="de-CH"/>
-        </w:rPr>
-        <w:t xml:space="preserve"> </w:t>
-      </w:r>
-      <w:proofErr w:type="spellStart"/>
-      <w:r>
-        <w:rPr>
-          <w:lang w:val="de-CH"/>
-        </w:rPr>
-        <w:t>Banyard</w:t>
-      </w:r>
-      <w:proofErr w:type="spellEnd"/>
+        <w:t>: Ael Banyard</w:t>
+      </w:r>
     </w:p>
     <w:p>
       <w:pPr>
@@ -7007,21 +6912,15 @@
           <w:lang w:val="de-CH"/>
         </w:rPr>
       </w:pPr>
-      <w:bookmarkStart w:id="26" w:name="_Toc171082444"/>
+      <w:bookmarkStart w:id="27" w:name="_Toc171084536"/>
       <w:r>
         <w:rPr>
           <w:lang w:val="de-CH"/>
         </w:rPr>
         <w:lastRenderedPageBreak/>
-        <w:t xml:space="preserve">Test </w:t>
-      </w:r>
-      <w:r>
-        <w:rPr>
-          <w:lang w:val="de-CH"/>
-        </w:rPr>
-        <w:t>2</w:t>
-      </w:r>
-      <w:bookmarkEnd w:id="26"/>
+        <w:t>Test 2</w:t>
+      </w:r>
+      <w:bookmarkEnd w:id="27"/>
     </w:p>
     <w:p>
       <w:pPr>
@@ -7082,13 +6981,7 @@
         <w:rPr>
           <w:lang w:val="de-CH"/>
         </w:rPr>
-        <w:t xml:space="preserve">: </w:t>
-      </w:r>
-      <w:r>
-        <w:rPr>
-          <w:lang w:val="de-CH"/>
-        </w:rPr>
-        <w:t>Aakash Sethi</w:t>
+        <w:t>: Aakash Sethi</w:t>
       </w:r>
     </w:p>
     <w:p>
@@ -7372,14 +7265,14 @@
           <w:lang w:val="de-CH"/>
         </w:rPr>
       </w:pPr>
-      <w:bookmarkStart w:id="27" w:name="_Toc171082445"/>
+      <w:bookmarkStart w:id="28" w:name="_Toc171084537"/>
       <w:r>
         <w:rPr>
           <w:lang w:val="de-CH"/>
         </w:rPr>
         <w:t>Layer-Diagramm</w:t>
       </w:r>
-      <w:bookmarkEnd w:id="27"/>
+      <w:bookmarkEnd w:id="28"/>
     </w:p>
     <w:p>
       <w:pPr>
@@ -7449,14 +7342,9 @@
           <w:lang w:val="de-CH"/>
         </w:rPr>
       </w:pPr>
-      <w:bookmarkStart w:id="28" w:name="_Toc171082691"/>
-      <w:proofErr w:type="spellStart"/>
-      <w:r>
-        <w:t>Abbildung</w:t>
-      </w:r>
-      <w:proofErr w:type="spellEnd"/>
-      <w:r>
-        <w:t xml:space="preserve"> </w:t>
+      <w:bookmarkStart w:id="29" w:name="_Toc171082691"/>
+      <w:r>
+        <w:t xml:space="preserve">Abbildung </w:t>
       </w:r>
       <w:r>
         <w:fldChar w:fldCharType="begin"/>
@@ -7477,14 +7365,9 @@
         <w:fldChar w:fldCharType="end"/>
       </w:r>
       <w:r>
-        <w:t>: Layer-</w:t>
-      </w:r>
-      <w:proofErr w:type="spellStart"/>
-      <w:r>
-        <w:t>Diagramm</w:t>
-      </w:r>
-      <w:bookmarkEnd w:id="28"/>
-      <w:proofErr w:type="spellEnd"/>
+        <w:t>: Layer-Diagramm</w:t>
+      </w:r>
+      <w:bookmarkEnd w:id="29"/>
     </w:p>
     <w:p>
       <w:pPr>
@@ -7508,7 +7391,6 @@
           <w:lang w:val="de-CH"/>
         </w:rPr>
       </w:pPr>
-      <w:bookmarkStart w:id="29" w:name="_Toc171082446"/>
       <w:r>
         <w:rPr>
           <w:lang w:val="de-CH"/>
@@ -7516,13 +7398,14 @@
         <w:lastRenderedPageBreak/>
         <w:t xml:space="preserve"> </w:t>
       </w:r>
+      <w:bookmarkStart w:id="30" w:name="_Toc171084538"/>
       <w:r>
         <w:rPr>
           <w:lang w:val="de-CH"/>
         </w:rPr>
         <w:t>Komponenten-Diagramm</w:t>
       </w:r>
-      <w:bookmarkEnd w:id="29"/>
+      <w:bookmarkEnd w:id="30"/>
     </w:p>
     <w:p>
       <w:pPr>
@@ -7592,14 +7475,9 @@
           <w:lang w:val="de-CH"/>
         </w:rPr>
       </w:pPr>
-      <w:bookmarkStart w:id="30" w:name="_Toc171082692"/>
-      <w:proofErr w:type="spellStart"/>
-      <w:r>
-        <w:t>Abbildung</w:t>
-      </w:r>
-      <w:proofErr w:type="spellEnd"/>
-      <w:r>
-        <w:t xml:space="preserve"> </w:t>
+      <w:bookmarkStart w:id="31" w:name="_Toc171082692"/>
+      <w:r>
+        <w:t xml:space="preserve">Abbildung </w:t>
       </w:r>
       <w:r>
         <w:fldChar w:fldCharType="begin"/>
@@ -7620,14 +7498,9 @@
         <w:fldChar w:fldCharType="end"/>
       </w:r>
       <w:r>
-        <w:t xml:space="preserve">: </w:t>
-      </w:r>
-      <w:proofErr w:type="spellStart"/>
-      <w:r>
-        <w:t>Komponenten-Diagramm</w:t>
-      </w:r>
-      <w:bookmarkEnd w:id="30"/>
-      <w:proofErr w:type="spellEnd"/>
+        <w:t>: Komponenten-Diagramm</w:t>
+      </w:r>
+      <w:bookmarkEnd w:id="31"/>
     </w:p>
     <w:p>
       <w:pPr>
@@ -7660,14 +7533,14 @@
         <w:lastRenderedPageBreak/>
         <w:t xml:space="preserve"> </w:t>
       </w:r>
-      <w:bookmarkStart w:id="31" w:name="_Toc171082447"/>
+      <w:bookmarkStart w:id="32" w:name="_Toc171084539"/>
       <w:r>
         <w:rPr>
           <w:lang w:val="de-CH"/>
         </w:rPr>
         <w:t>Website</w:t>
       </w:r>
-      <w:bookmarkEnd w:id="31"/>
+      <w:bookmarkEnd w:id="32"/>
     </w:p>
     <w:p>
       <w:pPr>
@@ -7687,6 +7560,7 @@
       </w:pPr>
       <w:r>
         <w:rPr>
+          <w:noProof/>
           <w:lang w:val="de-CH"/>
         </w:rPr>
         <w:drawing>
@@ -7734,7 +7608,7 @@
           <w:lang w:val="de-CH"/>
         </w:rPr>
       </w:pPr>
-      <w:bookmarkStart w:id="32" w:name="_Toc171082693"/>
+      <w:bookmarkStart w:id="33" w:name="_Toc171082693"/>
       <w:r>
         <w:rPr>
           <w:lang w:val="de-CH"/>
@@ -7778,7 +7652,7 @@
         </w:rPr>
         <w:t>: Website</w:t>
       </w:r>
-      <w:bookmarkEnd w:id="32"/>
+      <w:bookmarkEnd w:id="33"/>
     </w:p>
     <w:p>
       <w:pPr>
@@ -7826,47 +7700,33 @@
         <w:lastRenderedPageBreak/>
         <w:t xml:space="preserve"> </w:t>
       </w:r>
-      <w:bookmarkStart w:id="33" w:name="_Toc171082448"/>
+      <w:bookmarkStart w:id="34" w:name="_Toc171084540"/>
       <w:r>
         <w:rPr>
           <w:lang w:val="de-CH"/>
         </w:rPr>
         <w:t>Versionskontrolle</w:t>
       </w:r>
-      <w:bookmarkEnd w:id="33"/>
-    </w:p>
-    <w:p>
-      <w:pPr>
-        <w:rPr>
-          <w:lang w:val="de-CH"/>
-        </w:rPr>
-      </w:pPr>
-    </w:p>
-    <w:p>
-      <w:pPr>
-        <w:rPr>
-          <w:lang w:val="de-CH"/>
-        </w:rPr>
-      </w:pPr>
-      <w:r>
-        <w:rPr>
-          <w:lang w:val="de-CH"/>
-        </w:rPr>
-        <w:t xml:space="preserve">Ich habe die </w:t>
-      </w:r>
-      <w:proofErr w:type="spellStart"/>
-      <w:r>
-        <w:rPr>
-          <w:lang w:val="de-CH"/>
-        </w:rPr>
-        <w:t>Verionskontrolle</w:t>
-      </w:r>
-      <w:proofErr w:type="spellEnd"/>
-      <w:r>
-        <w:rPr>
-          <w:lang w:val="de-CH"/>
-        </w:rPr>
-        <w:t xml:space="preserve"> mit Gi</w:t>
+      <w:bookmarkEnd w:id="34"/>
+    </w:p>
+    <w:p>
+      <w:pPr>
+        <w:rPr>
+          <w:lang w:val="de-CH"/>
+        </w:rPr>
+      </w:pPr>
+    </w:p>
+    <w:p>
+      <w:pPr>
+        <w:rPr>
+          <w:lang w:val="de-CH"/>
+        </w:rPr>
+      </w:pPr>
+      <w:r>
+        <w:rPr>
+          <w:lang w:val="de-CH"/>
+        </w:rPr>
+        <w:t>Ich habe die Verionskontrolle mit Gi</w:t>
       </w:r>
       <w:r>
         <w:rPr>
@@ -7893,6 +7753,7 @@
       </w:pPr>
       <w:r>
         <w:rPr>
+          <w:noProof/>
           <w:lang w:val="de-CH"/>
         </w:rPr>
         <w:drawing>
@@ -7939,71 +7800,61 @@
           <w:lang w:val="de-CH"/>
         </w:rPr>
       </w:pPr>
-      <w:bookmarkStart w:id="34" w:name="_Toc171082694"/>
-      <w:proofErr w:type="spellStart"/>
-      <w:r>
-        <w:t>Abbildung</w:t>
-      </w:r>
-      <w:proofErr w:type="spellEnd"/>
-      <w:r>
+      <w:bookmarkStart w:id="35" w:name="_Toc171082694"/>
+      <w:r>
+        <w:t xml:space="preserve">Abbildung </w:t>
+      </w:r>
+      <w:r>
+        <w:fldChar w:fldCharType="begin"/>
+      </w:r>
+      <w:r>
+        <w:instrText xml:space="preserve"> SEQ Abbildung \* ARABIC </w:instrText>
+      </w:r>
+      <w:r>
+        <w:fldChar w:fldCharType="separate"/>
+      </w:r>
+      <w:r>
+        <w:rPr>
+          <w:noProof/>
+        </w:rPr>
+        <w:t>9</w:t>
+      </w:r>
+      <w:r>
+        <w:fldChar w:fldCharType="end"/>
+      </w:r>
+      <w:r>
+        <w:t>: Versionskontrolle</w:t>
+      </w:r>
+      <w:bookmarkEnd w:id="35"/>
+    </w:p>
+    <w:p>
+      <w:pPr>
+        <w:rPr>
+          <w:lang w:val="de-CH"/>
+        </w:rPr>
+      </w:pPr>
+    </w:p>
+    <w:p>
+      <w:pPr>
+        <w:pStyle w:val="berschrift1"/>
+        <w:rPr>
+          <w:lang w:val="de-CH"/>
+        </w:rPr>
+      </w:pPr>
+      <w:r>
+        <w:rPr>
+          <w:lang w:val="de-CH"/>
+        </w:rPr>
         <w:t xml:space="preserve"> </w:t>
       </w:r>
-      <w:r>
-        <w:fldChar w:fldCharType="begin"/>
-      </w:r>
-      <w:r>
-        <w:instrText xml:space="preserve"> SEQ Abbildung \* ARABIC </w:instrText>
-      </w:r>
-      <w:r>
-        <w:fldChar w:fldCharType="separate"/>
-      </w:r>
-      <w:r>
-        <w:rPr>
-          <w:noProof/>
-        </w:rPr>
-        <w:t>9</w:t>
-      </w:r>
-      <w:r>
-        <w:fldChar w:fldCharType="end"/>
-      </w:r>
-      <w:r>
-        <w:t xml:space="preserve">: </w:t>
-      </w:r>
-      <w:proofErr w:type="spellStart"/>
-      <w:r>
-        <w:t>Versionskontrolle</w:t>
-      </w:r>
-      <w:bookmarkEnd w:id="34"/>
-      <w:proofErr w:type="spellEnd"/>
-    </w:p>
-    <w:p>
-      <w:pPr>
-        <w:rPr>
-          <w:lang w:val="de-CH"/>
-        </w:rPr>
-      </w:pPr>
-    </w:p>
-    <w:p>
-      <w:pPr>
-        <w:pStyle w:val="berschrift1"/>
-        <w:rPr>
-          <w:lang w:val="de-CH"/>
-        </w:rPr>
-      </w:pPr>
-      <w:r>
-        <w:rPr>
-          <w:lang w:val="de-CH"/>
-        </w:rPr>
-        <w:t xml:space="preserve"> </w:t>
-      </w:r>
-      <w:bookmarkStart w:id="35" w:name="_Toc171082449"/>
+      <w:bookmarkStart w:id="36" w:name="_Toc171084541"/>
       <w:r>
         <w:rPr>
           <w:lang w:val="de-CH"/>
         </w:rPr>
         <w:t>Reflexion</w:t>
       </w:r>
-      <w:bookmarkEnd w:id="35"/>
+      <w:bookmarkEnd w:id="36"/>
     </w:p>
     <w:p>
       <w:pPr>
@@ -8052,55 +7903,13 @@
         <w:rPr>
           <w:lang w:val="de-CH"/>
         </w:rPr>
-        <w:t xml:space="preserve">Mit </w:t>
-      </w:r>
-      <w:proofErr w:type="spellStart"/>
-      <w:r>
-        <w:rPr>
-          <w:lang w:val="de-CH"/>
-        </w:rPr>
-        <w:t>React</w:t>
-      </w:r>
-      <w:proofErr w:type="spellEnd"/>
-      <w:r>
-        <w:rPr>
-          <w:lang w:val="de-CH"/>
-        </w:rPr>
-        <w:t xml:space="preserve"> Native klarzukommen, war leicht, da es meiner Meinung nach gleich wie </w:t>
-      </w:r>
-      <w:proofErr w:type="spellStart"/>
-      <w:r>
-        <w:rPr>
-          <w:lang w:val="de-CH"/>
-        </w:rPr>
-        <w:t>React</w:t>
-      </w:r>
-      <w:proofErr w:type="spellEnd"/>
-      <w:r>
-        <w:rPr>
-          <w:lang w:val="de-CH"/>
-        </w:rPr>
-        <w:t xml:space="preserve"> ist, jedoch nur andere Bezeichnungen hat. Schwer fand ich das Einbinden der Audioaufnahme und das Speichern der Audios im lokalen Speicher in einem anderen Tab. Dafür habe ich mir Hilfe von YouTube geholt.</w:t>
-      </w:r>
-      <w:r>
-        <w:rPr>
-          <w:lang w:val="de-CH"/>
-        </w:rPr>
-        <w:t xml:space="preserve"> Ich habe genug früh angefangen und habe nicht getrödelt, was ich sehr gut </w:t>
-      </w:r>
-      <w:proofErr w:type="spellStart"/>
-      <w:r>
-        <w:rPr>
-          <w:lang w:val="de-CH"/>
-        </w:rPr>
-        <w:t>fande</w:t>
-      </w:r>
-      <w:proofErr w:type="spellEnd"/>
-      <w:r>
-        <w:rPr>
-          <w:lang w:val="de-CH"/>
-        </w:rPr>
-        <w:t>, denn so hatte ich schlussendlich keinen Stress.</w:t>
+        <w:t>Mit React Native klarzukommen, war leicht, da es meiner Meinung nach gleich wie React ist, jedoch nur andere Bezeichnungen hat. Schwer fand ich das Einbinden der Audioaufnahme und das Speichern der Audios im lokalen Speicher in einem anderen Tab. Dafür habe ich mir Hilfe von YouTube geholt.</w:t>
+      </w:r>
+      <w:r>
+        <w:rPr>
+          <w:lang w:val="de-CH"/>
+        </w:rPr>
+        <w:t xml:space="preserve"> Ich habe genug früh angefangen und habe nicht getrödelt, was ich sehr gut fande, denn so hatte ich schlussendlich keinen Stress.</w:t>
       </w:r>
     </w:p>
     <w:p>
@@ -8131,14 +7940,14 @@
         <w:lastRenderedPageBreak/>
         <w:t xml:space="preserve"> </w:t>
       </w:r>
-      <w:bookmarkStart w:id="36" w:name="_Toc171082450"/>
+      <w:bookmarkStart w:id="37" w:name="_Toc171084542"/>
       <w:r>
         <w:rPr>
           <w:lang w:val="de-CH"/>
         </w:rPr>
         <w:t>Quellenverzeichnis</w:t>
       </w:r>
-      <w:bookmarkEnd w:id="36"/>
+      <w:bookmarkEnd w:id="37"/>
     </w:p>
     <w:p>
       <w:pPr>
@@ -8156,43 +7965,35 @@
           <w:lang w:val="de-CH"/>
         </w:rPr>
       </w:pPr>
-      <w:bookmarkStart w:id="37" w:name="_Toc171082451"/>
+      <w:bookmarkStart w:id="38" w:name="_Toc171084543"/>
       <w:r>
         <w:rPr>
           <w:lang w:val="de-CH"/>
         </w:rPr>
         <w:t>Hilfsquellen Code</w:t>
       </w:r>
-      <w:bookmarkEnd w:id="37"/>
-    </w:p>
-    <w:p>
-      <w:pPr>
-        <w:jc w:val="both"/>
-        <w:rPr>
-          <w:lang w:val="de-CH"/>
-        </w:rPr>
-      </w:pPr>
-    </w:p>
-    <w:p>
-      <w:pPr>
-        <w:jc w:val="both"/>
-        <w:rPr>
-          <w:lang w:val="de-CH"/>
-        </w:rPr>
-      </w:pPr>
-      <w:proofErr w:type="spellStart"/>
-      <w:r>
-        <w:rPr>
-          <w:lang w:val="de-CH"/>
-        </w:rPr>
-        <w:t>React</w:t>
-      </w:r>
-      <w:proofErr w:type="spellEnd"/>
-      <w:r>
-        <w:rPr>
-          <w:lang w:val="de-CH"/>
-        </w:rPr>
-        <w:t xml:space="preserve"> Native Do</w:t>
+      <w:bookmarkEnd w:id="38"/>
+    </w:p>
+    <w:p>
+      <w:pPr>
+        <w:jc w:val="both"/>
+        <w:rPr>
+          <w:lang w:val="de-CH"/>
+        </w:rPr>
+      </w:pPr>
+    </w:p>
+    <w:p>
+      <w:pPr>
+        <w:jc w:val="both"/>
+        <w:rPr>
+          <w:lang w:val="de-CH"/>
+        </w:rPr>
+      </w:pPr>
+      <w:r>
+        <w:rPr>
+          <w:lang w:val="de-CH"/>
+        </w:rPr>
+        <w:t>React Native Do</w:t>
       </w:r>
       <w:r>
         <w:rPr>
@@ -8258,19 +8059,11 @@
           <w:lang w:val="de-CH"/>
         </w:rPr>
       </w:pPr>
-      <w:proofErr w:type="spellStart"/>
-      <w:r>
-        <w:rPr>
-          <w:lang w:val="de-CH"/>
-        </w:rPr>
-        <w:t>freeDomCamp</w:t>
-      </w:r>
-      <w:proofErr w:type="spellEnd"/>
-      <w:r>
-        <w:rPr>
-          <w:lang w:val="de-CH"/>
-        </w:rPr>
-        <w:t xml:space="preserve">, </w:t>
+      <w:r>
+        <w:rPr>
+          <w:lang w:val="de-CH"/>
+        </w:rPr>
+        <w:t xml:space="preserve">freeDomCamp, </w:t>
       </w:r>
       <w:hyperlink r:id="rId21" w:history="1">
         <w:r>
@@ -8290,7 +8083,6 @@
           <w:lang w:val="de-CH"/>
         </w:rPr>
       </w:pPr>
-      <w:proofErr w:type="spellStart"/>
       <w:r>
         <w:rPr>
           <w:lang w:val="de-CH"/>
@@ -8303,7 +8095,6 @@
         </w:rPr>
         <w:t>ithub</w:t>
       </w:r>
-      <w:proofErr w:type="spellEnd"/>
       <w:r>
         <w:rPr>
           <w:lang w:val="de-CH"/>
@@ -8322,19 +8113,11 @@
         </w:rPr>
         <w:t xml:space="preserve">: </w:t>
       </w:r>
-      <w:proofErr w:type="spellStart"/>
-      <w:r>
-        <w:rPr>
-          <w:lang w:val="de-CH"/>
-        </w:rPr>
-        <w:t>sunnylqm</w:t>
-      </w:r>
-      <w:proofErr w:type="spellEnd"/>
-      <w:r>
-        <w:rPr>
-          <w:lang w:val="de-CH"/>
-        </w:rPr>
-        <w:t xml:space="preserve">, </w:t>
+      <w:r>
+        <w:rPr>
+          <w:lang w:val="de-CH"/>
+        </w:rPr>
+        <w:t xml:space="preserve">sunnylqm, </w:t>
       </w:r>
       <w:hyperlink r:id="rId22" w:history="1">
         <w:r>
@@ -8356,7 +8139,6 @@
           <w:lang w:val="de-CH"/>
         </w:rPr>
       </w:pPr>
-      <w:proofErr w:type="spellStart"/>
       <w:r>
         <w:rPr>
           <w:rStyle w:val="Hyperlink"/>
@@ -8364,17 +8146,7 @@
           <w:u w:val="none"/>
           <w:lang w:val="de-CH"/>
         </w:rPr>
-        <w:t>Github</w:t>
-      </w:r>
-      <w:proofErr w:type="spellEnd"/>
-      <w:r>
-        <w:rPr>
-          <w:rStyle w:val="Hyperlink"/>
-          <w:color w:val="auto"/>
-          <w:u w:val="none"/>
-          <w:lang w:val="de-CH"/>
-        </w:rPr>
-        <w:t xml:space="preserve"> Copilot, </w:t>
+        <w:t xml:space="preserve">Github Copilot, </w:t>
       </w:r>
       <w:hyperlink r:id="rId23" w:history="1">
         <w:r>
@@ -8396,7 +8168,6 @@
           <w:lang w:val="de-CH"/>
         </w:rPr>
       </w:pPr>
-      <w:proofErr w:type="spellStart"/>
       <w:r>
         <w:rPr>
           <w:rStyle w:val="Hyperlink"/>
@@ -8404,17 +8175,7 @@
           <w:u w:val="none"/>
           <w:lang w:val="de-CH"/>
         </w:rPr>
-        <w:t>ChatGPT</w:t>
-      </w:r>
-      <w:proofErr w:type="spellEnd"/>
-      <w:r>
-        <w:rPr>
-          <w:rStyle w:val="Hyperlink"/>
-          <w:color w:val="auto"/>
-          <w:u w:val="none"/>
-          <w:lang w:val="de-CH"/>
-        </w:rPr>
-        <w:t xml:space="preserve">, </w:t>
+        <w:t xml:space="preserve">ChatGPT, </w:t>
       </w:r>
       <w:hyperlink r:id="rId24" w:history="1">
         <w:r>
@@ -8471,14 +8232,14 @@
           <w:lang w:val="de-CH"/>
         </w:rPr>
       </w:pPr>
-      <w:bookmarkStart w:id="38" w:name="_Toc171082452"/>
+      <w:bookmarkStart w:id="39" w:name="_Toc171084544"/>
       <w:r>
         <w:rPr>
           <w:lang w:val="de-CH"/>
         </w:rPr>
         <w:t>Abbildungen</w:t>
       </w:r>
-      <w:bookmarkEnd w:id="38"/>
+      <w:bookmarkEnd w:id="39"/>
     </w:p>
     <w:p>
       <w:pPr>

</xml_diff>